<commit_message>
added clients vw, audi and universal
</commit_message>
<xml_diff>
--- a/docs/Chris-Jones-CV.docx
+++ b/docs/Chris-Jones-CV.docx
@@ -843,8 +843,6 @@
                   <w:r>
                     <w:t>ASP.NET MVC</w:t>
                   </w:r>
-                  <w:bookmarkStart w:id="0" w:name="_GoBack"/>
-                  <w:bookmarkEnd w:id="0"/>
                 </w:p>
               </w:tc>
             </w:tr>
@@ -2118,6 +2116,74 @@
                 <w:lang w:val="en-GB"/>
               </w:rPr>
             </w:pPr>
+            <w:r>
+              <w:rPr>
+                <w:noProof/>
+                <w:lang w:val="en-GB" w:eastAsia="en-GB" w:bidi="ar-SA"/>
+              </w:rPr>
+              <w:drawing>
+                <wp:anchor distT="0" distB="0" distL="114300" distR="114300" simplePos="0" relativeHeight="251672576" behindDoc="0" locked="0" layoutInCell="1" allowOverlap="1" wp14:anchorId="4514F871" wp14:editId="508BE935">
+                  <wp:simplePos x="0" y="0"/>
+                  <wp:positionH relativeFrom="column">
+                    <wp:posOffset>322580</wp:posOffset>
+                  </wp:positionH>
+                  <wp:positionV relativeFrom="paragraph">
+                    <wp:posOffset>194945</wp:posOffset>
+                  </wp:positionV>
+                  <wp:extent cx="1628775" cy="1085850"/>
+                  <wp:effectExtent l="0" t="0" r="0" b="0"/>
+                  <wp:wrapNone/>
+                  <wp:docPr id="1" name="Picture 1" descr="http://streakymastering.com/wp-content/uploads/2011/02/universal-music-group.jpg"/>
+                  <wp:cNvGraphicFramePr>
+                    <a:graphicFrameLocks xmlns:a="http://schemas.openxmlformats.org/drawingml/2006/main" noChangeAspect="1"/>
+                  </wp:cNvGraphicFramePr>
+                  <a:graphic xmlns:a="http://schemas.openxmlformats.org/drawingml/2006/main">
+                    <a:graphicData uri="http://schemas.openxmlformats.org/drawingml/2006/picture">
+                      <pic:pic xmlns:pic="http://schemas.openxmlformats.org/drawingml/2006/picture">
+                        <pic:nvPicPr>
+                          <pic:cNvPr id="0" name="Picture 1" descr="http://streakymastering.com/wp-content/uploads/2011/02/universal-music-group.jpg"/>
+                          <pic:cNvPicPr>
+                            <a:picLocks noChangeAspect="1" noChangeArrowheads="1"/>
+                          </pic:cNvPicPr>
+                        </pic:nvPicPr>
+                        <pic:blipFill>
+                          <a:blip r:embed="rId11" cstate="print">
+                            <a:extLst>
+                              <a:ext uri="{28A0092B-C50C-407E-A947-70E740481C1C}">
+                                <a14:useLocalDpi xmlns:a14="http://schemas.microsoft.com/office/drawing/2010/main" val="0"/>
+                              </a:ext>
+                            </a:extLst>
+                          </a:blip>
+                          <a:srcRect/>
+                          <a:stretch>
+                            <a:fillRect/>
+                          </a:stretch>
+                        </pic:blipFill>
+                        <pic:spPr bwMode="auto">
+                          <a:xfrm>
+                            <a:off x="0" y="0"/>
+                            <a:ext cx="1628775" cy="1085850"/>
+                          </a:xfrm>
+                          <a:prstGeom prst="rect">
+                            <a:avLst/>
+                          </a:prstGeom>
+                          <a:noFill/>
+                          <a:ln>
+                            <a:noFill/>
+                          </a:ln>
+                        </pic:spPr>
+                      </pic:pic>
+                    </a:graphicData>
+                  </a:graphic>
+                  <wp14:sizeRelH relativeFrom="page">
+                    <wp14:pctWidth>0</wp14:pctWidth>
+                  </wp14:sizeRelH>
+                  <wp14:sizeRelV relativeFrom="page">
+                    <wp14:pctHeight>0</wp14:pctHeight>
+                  </wp14:sizeRelV>
+                </wp:anchor>
+              </w:drawing>
+            </w:r>
           </w:p>
         </w:tc>
       </w:tr>
@@ -2139,16 +2205,16 @@
                 <w:lang w:val="en-GB" w:eastAsia="en-GB" w:bidi="ar-SA"/>
               </w:rPr>
               <w:drawing>
-                <wp:anchor distT="0" distB="0" distL="114300" distR="114300" simplePos="0" relativeHeight="251658240" behindDoc="0" locked="0" layoutInCell="1" allowOverlap="1">
+                <wp:anchor distT="0" distB="0" distL="114300" distR="114300" simplePos="0" relativeHeight="251658240" behindDoc="0" locked="0" layoutInCell="1" allowOverlap="1" wp14:anchorId="6D677764" wp14:editId="355C3728">
                   <wp:simplePos x="0" y="0"/>
                   <wp:positionH relativeFrom="column">
-                    <wp:posOffset>38100</wp:posOffset>
+                    <wp:posOffset>38101</wp:posOffset>
                   </wp:positionH>
                   <wp:positionV relativeFrom="paragraph">
-                    <wp:posOffset>51435</wp:posOffset>
+                    <wp:posOffset>55881</wp:posOffset>
                   </wp:positionV>
-                  <wp:extent cx="1304925" cy="1304925"/>
-                  <wp:effectExtent l="19050" t="0" r="9525" b="0"/>
+                  <wp:extent cx="952500" cy="952500"/>
+                  <wp:effectExtent l="0" t="0" r="0" b="0"/>
                   <wp:wrapNone/>
                   <wp:docPr id="27" name="Picture 5" descr="C:\Users\Chris\Pictures\hbo-e1311578302921.gif"/>
                   <wp:cNvGraphicFramePr>
@@ -2164,7 +2230,7 @@
                           </pic:cNvPicPr>
                         </pic:nvPicPr>
                         <pic:blipFill>
-                          <a:blip r:embed="rId11" cstate="print"/>
+                          <a:blip r:embed="rId12" cstate="print"/>
                           <a:srcRect/>
                           <a:stretch>
                             <a:fillRect/>
@@ -2173,7 +2239,7 @@
                         <pic:spPr bwMode="auto">
                           <a:xfrm>
                             <a:off x="0" y="0"/>
-                            <a:ext cx="1304925" cy="1304925"/>
+                            <a:ext cx="952500" cy="952500"/>
                           </a:xfrm>
                           <a:prstGeom prst="rect">
                             <a:avLst/>
@@ -2189,6 +2255,12 @@
                       </pic:pic>
                     </a:graphicData>
                   </a:graphic>
+                  <wp14:sizeRelH relativeFrom="margin">
+                    <wp14:pctWidth>0</wp14:pctWidth>
+                  </wp14:sizeRelH>
+                  <wp14:sizeRelV relativeFrom="margin">
+                    <wp14:pctHeight>0</wp14:pctHeight>
+                  </wp14:sizeRelV>
                 </wp:anchor>
               </w:drawing>
             </w:r>
@@ -2220,75 +2292,16 @@
                 <w:lang w:val="en-GB" w:eastAsia="en-GB" w:bidi="ar-SA"/>
               </w:rPr>
               <w:drawing>
-                <wp:anchor distT="0" distB="0" distL="114300" distR="114300" simplePos="0" relativeHeight="251668480" behindDoc="0" locked="0" layoutInCell="1" allowOverlap="1">
+                <wp:anchor distT="0" distB="0" distL="114300" distR="114300" simplePos="0" relativeHeight="251674624" behindDoc="0" locked="0" layoutInCell="1" allowOverlap="1" wp14:anchorId="2DBCCEE0" wp14:editId="3F593CF2">
                   <wp:simplePos x="0" y="0"/>
                   <wp:positionH relativeFrom="column">
-                    <wp:posOffset>1733550</wp:posOffset>
+                    <wp:posOffset>5090844</wp:posOffset>
                   </wp:positionH>
                   <wp:positionV relativeFrom="paragraph">
-                    <wp:posOffset>15875</wp:posOffset>
+                    <wp:posOffset>20320</wp:posOffset>
                   </wp:positionV>
-                  <wp:extent cx="1939925" cy="657225"/>
-                  <wp:effectExtent l="19050" t="0" r="3175" b="0"/>
-                  <wp:wrapNone/>
-                  <wp:docPr id="43" name="Picture 25" descr="https://encrypted-tbn1.google.com/images?q=tbn:ANd9GcSkqLAr9aBLRZbAIMvuQoQv3shHnsyTYyNUmJ0nJj-Ea0iDe1tVYQ"/>
-                  <wp:cNvGraphicFramePr>
-                    <a:graphicFrameLocks xmlns:a="http://schemas.openxmlformats.org/drawingml/2006/main" noChangeAspect="1"/>
-                  </wp:cNvGraphicFramePr>
-                  <a:graphic xmlns:a="http://schemas.openxmlformats.org/drawingml/2006/main">
-                    <a:graphicData uri="http://schemas.openxmlformats.org/drawingml/2006/picture">
-                      <pic:pic xmlns:pic="http://schemas.openxmlformats.org/drawingml/2006/picture">
-                        <pic:nvPicPr>
-                          <pic:cNvPr id="0" name="Picture 25" descr="https://encrypted-tbn1.google.com/images?q=tbn:ANd9GcSkqLAr9aBLRZbAIMvuQoQv3shHnsyTYyNUmJ0nJj-Ea0iDe1tVYQ"/>
-                          <pic:cNvPicPr>
-                            <a:picLocks noChangeAspect="1" noChangeArrowheads="1"/>
-                          </pic:cNvPicPr>
-                        </pic:nvPicPr>
-                        <pic:blipFill>
-                          <a:blip r:embed="rId12" cstate="print"/>
-                          <a:srcRect/>
-                          <a:stretch>
-                            <a:fillRect/>
-                          </a:stretch>
-                        </pic:blipFill>
-                        <pic:spPr bwMode="auto">
-                          <a:xfrm>
-                            <a:off x="0" y="0"/>
-                            <a:ext cx="1939925" cy="657225"/>
-                          </a:xfrm>
-                          <a:prstGeom prst="rect">
-                            <a:avLst/>
-                          </a:prstGeom>
-                          <a:noFill/>
-                          <a:ln w="9525">
-                            <a:noFill/>
-                            <a:miter lim="800000"/>
-                            <a:headEnd/>
-                            <a:tailEnd/>
-                          </a:ln>
-                        </pic:spPr>
-                      </pic:pic>
-                    </a:graphicData>
-                  </a:graphic>
-                </wp:anchor>
-              </w:drawing>
-            </w:r>
-            <w:r>
-              <w:rPr>
-                <w:noProof/>
-                <w:lang w:val="en-GB" w:eastAsia="en-GB" w:bidi="ar-SA"/>
-              </w:rPr>
-              <w:drawing>
-                <wp:anchor distT="0" distB="0" distL="114300" distR="114300" simplePos="0" relativeHeight="251663360" behindDoc="0" locked="0" layoutInCell="1" allowOverlap="1">
-                  <wp:simplePos x="0" y="0"/>
-                  <wp:positionH relativeFrom="column">
-                    <wp:posOffset>4324350</wp:posOffset>
-                  </wp:positionH>
-                  <wp:positionV relativeFrom="paragraph">
-                    <wp:posOffset>159385</wp:posOffset>
-                  </wp:positionV>
-                  <wp:extent cx="1213338" cy="514350"/>
-                  <wp:effectExtent l="19050" t="0" r="5862" b="0"/>
+                  <wp:extent cx="1038225" cy="440055"/>
+                  <wp:effectExtent l="0" t="0" r="0" b="0"/>
                   <wp:wrapNone/>
                   <wp:docPr id="42" name="Picture 19" descr="https://encrypted-tbn1.google.com/images?q=tbn:ANd9GcQmqYYUcwLSMkNGmObFSoztwOMychIOP4RtWOL9D2NZF94Q2xtE"/>
                   <wp:cNvGraphicFramePr>
@@ -2313,7 +2326,7 @@
                         <pic:spPr bwMode="auto">
                           <a:xfrm>
                             <a:off x="0" y="0"/>
-                            <a:ext cx="1213338" cy="514350"/>
+                            <a:ext cx="1038225" cy="440055"/>
                           </a:xfrm>
                           <a:prstGeom prst="rect">
                             <a:avLst/>
@@ -2329,53 +2342,117 @@
                       </pic:pic>
                     </a:graphicData>
                   </a:graphic>
+                  <wp14:sizeRelH relativeFrom="margin">
+                    <wp14:pctWidth>0</wp14:pctWidth>
+                  </wp14:sizeRelH>
+                  <wp14:sizeRelV relativeFrom="margin">
+                    <wp14:pctHeight>0</wp14:pctHeight>
+                  </wp14:sizeRelV>
                 </wp:anchor>
               </w:drawing>
             </w:r>
-          </w:p>
-          <w:p>
-            <w:pPr>
-              <w:rPr>
-                <w:lang w:val="en-GB"/>
-              </w:rPr>
-            </w:pPr>
-          </w:p>
-          <w:p>
-            <w:pPr>
-              <w:rPr>
-                <w:lang w:val="en-GB"/>
-              </w:rPr>
-            </w:pPr>
-          </w:p>
-          <w:p>
-            <w:pPr>
-              <w:rPr>
-                <w:lang w:val="en-GB"/>
-              </w:rPr>
-            </w:pPr>
-          </w:p>
-          <w:p>
-            <w:pPr>
-              <w:rPr>
-                <w:lang w:val="en-GB"/>
-              </w:rPr>
-            </w:pPr>
             <w:r>
               <w:rPr>
                 <w:noProof/>
                 <w:lang w:val="en-GB" w:eastAsia="en-GB" w:bidi="ar-SA"/>
               </w:rPr>
               <w:drawing>
-                <wp:anchor distT="0" distB="0" distL="114300" distR="114300" simplePos="0" relativeHeight="251660288" behindDoc="0" locked="0" layoutInCell="1" allowOverlap="1">
+                <wp:anchor distT="0" distB="0" distL="114300" distR="114300" simplePos="0" relativeHeight="251668480" behindDoc="0" locked="0" layoutInCell="1" allowOverlap="1" wp14:anchorId="5D83D406" wp14:editId="2569C84B">
                   <wp:simplePos x="0" y="0"/>
                   <wp:positionH relativeFrom="column">
-                    <wp:posOffset>438150</wp:posOffset>
+                    <wp:posOffset>1257300</wp:posOffset>
                   </wp:positionH>
                   <wp:positionV relativeFrom="paragraph">
-                    <wp:posOffset>107315</wp:posOffset>
+                    <wp:posOffset>20320</wp:posOffset>
                   </wp:positionV>
-                  <wp:extent cx="2724150" cy="847725"/>
-                  <wp:effectExtent l="19050" t="0" r="0" b="0"/>
+                  <wp:extent cx="1743075" cy="590550"/>
+                  <wp:effectExtent l="0" t="0" r="0" b="0"/>
+                  <wp:wrapNone/>
+                  <wp:docPr id="43" name="Picture 25" descr="https://encrypted-tbn1.google.com/images?q=tbn:ANd9GcSkqLAr9aBLRZbAIMvuQoQv3shHnsyTYyNUmJ0nJj-Ea0iDe1tVYQ"/>
+                  <wp:cNvGraphicFramePr>
+                    <a:graphicFrameLocks xmlns:a="http://schemas.openxmlformats.org/drawingml/2006/main" noChangeAspect="1"/>
+                  </wp:cNvGraphicFramePr>
+                  <a:graphic xmlns:a="http://schemas.openxmlformats.org/drawingml/2006/main">
+                    <a:graphicData uri="http://schemas.openxmlformats.org/drawingml/2006/picture">
+                      <pic:pic xmlns:pic="http://schemas.openxmlformats.org/drawingml/2006/picture">
+                        <pic:nvPicPr>
+                          <pic:cNvPr id="0" name="Picture 25" descr="https://encrypted-tbn1.google.com/images?q=tbn:ANd9GcSkqLAr9aBLRZbAIMvuQoQv3shHnsyTYyNUmJ0nJj-Ea0iDe1tVYQ"/>
+                          <pic:cNvPicPr>
+                            <a:picLocks noChangeAspect="1" noChangeArrowheads="1"/>
+                          </pic:cNvPicPr>
+                        </pic:nvPicPr>
+                        <pic:blipFill>
+                          <a:blip r:embed="rId14" cstate="print"/>
+                          <a:srcRect/>
+                          <a:stretch>
+                            <a:fillRect/>
+                          </a:stretch>
+                        </pic:blipFill>
+                        <pic:spPr bwMode="auto">
+                          <a:xfrm>
+                            <a:off x="0" y="0"/>
+                            <a:ext cx="1743075" cy="590550"/>
+                          </a:xfrm>
+                          <a:prstGeom prst="rect">
+                            <a:avLst/>
+                          </a:prstGeom>
+                          <a:noFill/>
+                          <a:ln w="9525">
+                            <a:noFill/>
+                            <a:miter lim="800000"/>
+                            <a:headEnd/>
+                            <a:tailEnd/>
+                          </a:ln>
+                        </pic:spPr>
+                      </pic:pic>
+                    </a:graphicData>
+                  </a:graphic>
+                  <wp14:sizeRelH relativeFrom="margin">
+                    <wp14:pctWidth>0</wp14:pctWidth>
+                  </wp14:sizeRelH>
+                  <wp14:sizeRelV relativeFrom="margin">
+                    <wp14:pctHeight>0</wp14:pctHeight>
+                  </wp14:sizeRelV>
+                </wp:anchor>
+              </w:drawing>
+            </w:r>
+          </w:p>
+          <w:p>
+            <w:pPr>
+              <w:rPr>
+                <w:lang w:val="en-GB"/>
+              </w:rPr>
+            </w:pPr>
+          </w:p>
+          <w:p>
+            <w:pPr>
+              <w:rPr>
+                <w:lang w:val="en-GB"/>
+              </w:rPr>
+            </w:pPr>
+          </w:p>
+          <w:p>
+            <w:pPr>
+              <w:rPr>
+                <w:lang w:val="en-GB"/>
+              </w:rPr>
+            </w:pPr>
+            <w:r>
+              <w:rPr>
+                <w:noProof/>
+                <w:lang w:val="en-GB" w:eastAsia="en-GB" w:bidi="ar-SA"/>
+              </w:rPr>
+              <w:drawing>
+                <wp:anchor distT="0" distB="0" distL="114300" distR="114300" simplePos="0" relativeHeight="251660288" behindDoc="0" locked="0" layoutInCell="1" allowOverlap="1" wp14:anchorId="66359E1D" wp14:editId="31FFB992">
+                  <wp:simplePos x="0" y="0"/>
+                  <wp:positionH relativeFrom="column">
+                    <wp:posOffset>-485775</wp:posOffset>
+                  </wp:positionH>
+                  <wp:positionV relativeFrom="paragraph">
+                    <wp:posOffset>76200</wp:posOffset>
+                  </wp:positionV>
+                  <wp:extent cx="2419350" cy="752475"/>
+                  <wp:effectExtent l="0" t="0" r="0" b="0"/>
                   <wp:wrapNone/>
                   <wp:docPr id="21" name="Picture 10" descr="http://t3.gstatic.com/images?q=tbn:ANd9GcS8ikXX97UDDvGkqEC8OceNjURbC9yNdY8PlLuM_1sxNbbeTJK_G8MqPXng"/>
                   <wp:cNvGraphicFramePr>
@@ -2391,7 +2468,7 @@
                           </pic:cNvPicPr>
                         </pic:nvPicPr>
                         <pic:blipFill>
-                          <a:blip r:embed="rId14" cstate="print"/>
+                          <a:blip r:embed="rId15" cstate="print"/>
                           <a:srcRect/>
                           <a:stretch>
                             <a:fillRect/>
@@ -2400,7 +2477,7 @@
                         <pic:spPr bwMode="auto">
                           <a:xfrm>
                             <a:off x="0" y="0"/>
-                            <a:ext cx="2724150" cy="847725"/>
+                            <a:ext cx="2419350" cy="752475"/>
                           </a:xfrm>
                           <a:prstGeom prst="rect">
                             <a:avLst/>
@@ -2416,25 +2493,39 @@
                       </pic:pic>
                     </a:graphicData>
                   </a:graphic>
+                  <wp14:sizeRelH relativeFrom="margin">
+                    <wp14:pctWidth>0</wp14:pctWidth>
+                  </wp14:sizeRelH>
+                  <wp14:sizeRelV relativeFrom="margin">
+                    <wp14:pctHeight>0</wp14:pctHeight>
+                  </wp14:sizeRelV>
                 </wp:anchor>
               </w:drawing>
             </w:r>
+          </w:p>
+          <w:p>
+            <w:pPr>
+              <w:rPr>
+                <w:lang w:val="en-GB"/>
+              </w:rPr>
+            </w:pPr>
+            <w:bookmarkStart w:id="0" w:name="_GoBack"/>
             <w:r>
               <w:rPr>
                 <w:noProof/>
                 <w:lang w:val="en-GB" w:eastAsia="en-GB" w:bidi="ar-SA"/>
               </w:rPr>
               <w:drawing>
-                <wp:anchor distT="0" distB="0" distL="114300" distR="114300" simplePos="0" relativeHeight="251667456" behindDoc="0" locked="0" layoutInCell="1" allowOverlap="1">
+                <wp:anchor distT="0" distB="0" distL="114300" distR="114300" simplePos="0" relativeHeight="251667456" behindDoc="0" locked="0" layoutInCell="1" allowOverlap="1" wp14:anchorId="01B35611" wp14:editId="57F97BA1">
                   <wp:simplePos x="0" y="0"/>
                   <wp:positionH relativeFrom="column">
-                    <wp:posOffset>3744595</wp:posOffset>
+                    <wp:posOffset>2068195</wp:posOffset>
                   </wp:positionH>
                   <wp:positionV relativeFrom="paragraph">
-                    <wp:posOffset>69215</wp:posOffset>
+                    <wp:posOffset>12065</wp:posOffset>
                   </wp:positionV>
                   <wp:extent cx="1304925" cy="857250"/>
-                  <wp:effectExtent l="19050" t="0" r="9525" b="0"/>
+                  <wp:effectExtent l="0" t="0" r="0" b="0"/>
                   <wp:wrapNone/>
                   <wp:docPr id="50" name="Picture 34" descr="http://www.3dtvwatcher.co.uk/wp-content/uploads/2011/03/bbc.jpg"/>
                   <wp:cNvGraphicFramePr>
@@ -2450,7 +2541,7 @@
                           </pic:cNvPicPr>
                         </pic:nvPicPr>
                         <pic:blipFill>
-                          <a:blip r:embed="rId15" cstate="print"/>
+                          <a:blip r:embed="rId16" cstate="print"/>
                           <a:srcRect/>
                           <a:stretch>
                             <a:fillRect/>
@@ -2478,52 +2569,25 @@
                 </wp:anchor>
               </w:drawing>
             </w:r>
-          </w:p>
-          <w:p>
-            <w:pPr>
-              <w:rPr>
-                <w:lang w:val="en-GB"/>
-              </w:rPr>
-            </w:pPr>
-          </w:p>
-          <w:p>
-            <w:pPr>
-              <w:rPr>
-                <w:lang w:val="en-GB"/>
-              </w:rPr>
-            </w:pPr>
-          </w:p>
-          <w:p>
-            <w:pPr>
-              <w:rPr>
-                <w:lang w:val="en-GB"/>
-              </w:rPr>
-            </w:pPr>
-          </w:p>
-          <w:p>
-            <w:pPr>
-              <w:rPr>
-                <w:lang w:val="en-GB"/>
-              </w:rPr>
-            </w:pPr>
+            <w:bookmarkEnd w:id="0"/>
             <w:r>
               <w:rPr>
                 <w:noProof/>
                 <w:lang w:val="en-GB" w:eastAsia="en-GB" w:bidi="ar-SA"/>
               </w:rPr>
               <w:drawing>
-                <wp:anchor distT="0" distB="0" distL="114300" distR="114300" simplePos="0" relativeHeight="251669504" behindDoc="0" locked="0" layoutInCell="1" allowOverlap="1">
+                <wp:anchor distT="0" distB="0" distL="114300" distR="114300" simplePos="0" relativeHeight="251666432" behindDoc="0" locked="0" layoutInCell="1" allowOverlap="1" wp14:anchorId="6D508F73" wp14:editId="469C2AB5">
                   <wp:simplePos x="0" y="0"/>
                   <wp:positionH relativeFrom="column">
-                    <wp:posOffset>3848100</wp:posOffset>
+                    <wp:posOffset>5457825</wp:posOffset>
                   </wp:positionH>
                   <wp:positionV relativeFrom="paragraph">
-                    <wp:posOffset>118110</wp:posOffset>
+                    <wp:posOffset>78740</wp:posOffset>
                   </wp:positionV>
-                  <wp:extent cx="622300" cy="342900"/>
-                  <wp:effectExtent l="19050" t="0" r="6350" b="0"/>
+                  <wp:extent cx="581025" cy="647700"/>
+                  <wp:effectExtent l="0" t="0" r="0" b="0"/>
                   <wp:wrapNone/>
-                  <wp:docPr id="53" name="Picture 40" descr="https://encrypted-tbn0.google.com/images?q=tbn:ANd9GcR7LeeFRvjZZmpzYpu2L9G3OKEBUfZOQk0ZocAs0jBq2w1IQEB6"/>
+                  <wp:docPr id="46" name="Picture 28" descr="http://www.cpsa.co.uk/userfiles/image/London%202012%20logo.jpg"/>
                   <wp:cNvGraphicFramePr>
                     <a:graphicFrameLocks xmlns:a="http://schemas.openxmlformats.org/drawingml/2006/main" noChangeAspect="1"/>
                   </wp:cNvGraphicFramePr>
@@ -2531,13 +2595,13 @@
                     <a:graphicData uri="http://schemas.openxmlformats.org/drawingml/2006/picture">
                       <pic:pic xmlns:pic="http://schemas.openxmlformats.org/drawingml/2006/picture">
                         <pic:nvPicPr>
-                          <pic:cNvPr id="0" name="Picture 40" descr="https://encrypted-tbn0.google.com/images?q=tbn:ANd9GcR7LeeFRvjZZmpzYpu2L9G3OKEBUfZOQk0ZocAs0jBq2w1IQEB6"/>
+                          <pic:cNvPr id="0" name="Picture 28" descr="http://www.cpsa.co.uk/userfiles/image/London%202012%20logo.jpg"/>
                           <pic:cNvPicPr>
                             <a:picLocks noChangeAspect="1" noChangeArrowheads="1"/>
                           </pic:cNvPicPr>
                         </pic:nvPicPr>
                         <pic:blipFill>
-                          <a:blip r:embed="rId16" cstate="print"/>
+                          <a:blip r:embed="rId17" cstate="print"/>
                           <a:srcRect/>
                           <a:stretch>
                             <a:fillRect/>
@@ -2546,7 +2610,7 @@
                         <pic:spPr bwMode="auto">
                           <a:xfrm>
                             <a:off x="0" y="0"/>
-                            <a:ext cx="622300" cy="342900"/>
+                            <a:ext cx="581025" cy="647700"/>
                           </a:xfrm>
                           <a:prstGeom prst="rect">
                             <a:avLst/>
@@ -2578,16 +2642,98 @@
                 <w:lang w:val="en-GB" w:eastAsia="en-GB" w:bidi="ar-SA"/>
               </w:rPr>
               <w:drawing>
-                <wp:anchor distT="0" distB="0" distL="114300" distR="114300" simplePos="0" relativeHeight="251659264" behindDoc="0" locked="0" layoutInCell="1" allowOverlap="1">
+                <wp:anchor distT="0" distB="0" distL="114300" distR="114300" simplePos="0" relativeHeight="251657215" behindDoc="0" locked="0" layoutInCell="1" allowOverlap="1" wp14:anchorId="6DF7DE47" wp14:editId="591748CC">
                   <wp:simplePos x="0" y="0"/>
                   <wp:positionH relativeFrom="column">
-                    <wp:posOffset>104775</wp:posOffset>
+                    <wp:posOffset>3800475</wp:posOffset>
                   </wp:positionH>
                   <wp:positionV relativeFrom="paragraph">
-                    <wp:posOffset>34925</wp:posOffset>
+                    <wp:posOffset>7620</wp:posOffset>
+                  </wp:positionV>
+                  <wp:extent cx="981075" cy="635000"/>
+                  <wp:effectExtent l="0" t="0" r="0" b="0"/>
+                  <wp:wrapNone/>
+                  <wp:docPr id="5" name="Picture 5" descr="http://i303.photobucket.com/albums/nn156/Trusevich/audi-logo.png"/>
+                  <wp:cNvGraphicFramePr>
+                    <a:graphicFrameLocks xmlns:a="http://schemas.openxmlformats.org/drawingml/2006/main" noChangeAspect="1"/>
+                  </wp:cNvGraphicFramePr>
+                  <a:graphic xmlns:a="http://schemas.openxmlformats.org/drawingml/2006/main">
+                    <a:graphicData uri="http://schemas.openxmlformats.org/drawingml/2006/picture">
+                      <pic:pic xmlns:pic="http://schemas.openxmlformats.org/drawingml/2006/picture">
+                        <pic:nvPicPr>
+                          <pic:cNvPr id="0" name="Picture 7" descr="http://i303.photobucket.com/albums/nn156/Trusevich/audi-logo.png"/>
+                          <pic:cNvPicPr>
+                            <a:picLocks noChangeAspect="1" noChangeArrowheads="1"/>
+                          </pic:cNvPicPr>
+                        </pic:nvPicPr>
+                        <pic:blipFill>
+                          <a:blip r:embed="rId18" cstate="print">
+                            <a:extLst>
+                              <a:ext uri="{28A0092B-C50C-407E-A947-70E740481C1C}">
+                                <a14:useLocalDpi xmlns:a14="http://schemas.microsoft.com/office/drawing/2010/main" val="0"/>
+                              </a:ext>
+                            </a:extLst>
+                          </a:blip>
+                          <a:srcRect/>
+                          <a:stretch>
+                            <a:fillRect/>
+                          </a:stretch>
+                        </pic:blipFill>
+                        <pic:spPr bwMode="auto">
+                          <a:xfrm>
+                            <a:off x="0" y="0"/>
+                            <a:ext cx="981075" cy="635000"/>
+                          </a:xfrm>
+                          <a:prstGeom prst="rect">
+                            <a:avLst/>
+                          </a:prstGeom>
+                          <a:noFill/>
+                          <a:ln>
+                            <a:noFill/>
+                          </a:ln>
+                        </pic:spPr>
+                      </pic:pic>
+                    </a:graphicData>
+                  </a:graphic>
+                  <wp14:sizeRelH relativeFrom="page">
+                    <wp14:pctWidth>0</wp14:pctWidth>
+                  </wp14:sizeRelH>
+                  <wp14:sizeRelV relativeFrom="page">
+                    <wp14:pctHeight>0</wp14:pctHeight>
+                  </wp14:sizeRelV>
+                </wp:anchor>
+              </w:drawing>
+            </w:r>
+          </w:p>
+          <w:p>
+            <w:pPr>
+              <w:rPr>
+                <w:lang w:val="en-GB"/>
+              </w:rPr>
+            </w:pPr>
+          </w:p>
+          <w:p>
+            <w:pPr>
+              <w:rPr>
+                <w:lang w:val="en-GB"/>
+              </w:rPr>
+            </w:pPr>
+            <w:r>
+              <w:rPr>
+                <w:noProof/>
+                <w:lang w:val="en-GB" w:eastAsia="en-GB" w:bidi="ar-SA"/>
+              </w:rPr>
+              <w:drawing>
+                <wp:anchor distT="0" distB="0" distL="114300" distR="114300" simplePos="0" relativeHeight="251659264" behindDoc="0" locked="0" layoutInCell="1" allowOverlap="1" wp14:anchorId="3A6C5990" wp14:editId="69B4BC8E">
+                  <wp:simplePos x="0" y="0"/>
+                  <wp:positionH relativeFrom="column">
+                    <wp:posOffset>-161925</wp:posOffset>
+                  </wp:positionH>
+                  <wp:positionV relativeFrom="paragraph">
+                    <wp:posOffset>134620</wp:posOffset>
                   </wp:positionV>
                   <wp:extent cx="1981200" cy="476250"/>
-                  <wp:effectExtent l="19050" t="0" r="0" b="0"/>
+                  <wp:effectExtent l="0" t="0" r="0" b="0"/>
                   <wp:wrapNone/>
                   <wp:docPr id="38" name="Picture 16" descr="https://encrypted-tbn2.google.com/images?q=tbn:ANd9GcRcFRzEYIrBpzM3UO7A3DunNr30II8mCqfAM9HZjZLV9Kogn1LV"/>
                   <wp:cNvGraphicFramePr>
@@ -2603,7 +2749,7 @@
                           </pic:cNvPicPr>
                         </pic:nvPicPr>
                         <pic:blipFill>
-                          <a:blip r:embed="rId17" cstate="print"/>
+                          <a:blip r:embed="rId19" cstate="print"/>
                           <a:srcRect/>
                           <a:stretch>
                             <a:fillRect/>
@@ -2631,81 +2777,29 @@
                 </wp:anchor>
               </w:drawing>
             </w:r>
+          </w:p>
+          <w:p>
+            <w:pPr>
+              <w:rPr>
+                <w:lang w:val="en-GB"/>
+              </w:rPr>
+            </w:pPr>
             <w:r>
               <w:rPr>
                 <w:noProof/>
                 <w:lang w:val="en-GB" w:eastAsia="en-GB" w:bidi="ar-SA"/>
               </w:rPr>
               <w:drawing>
-                <wp:anchor distT="0" distB="0" distL="114300" distR="114300" simplePos="0" relativeHeight="251666432" behindDoc="0" locked="0" layoutInCell="1" allowOverlap="1">
+                <wp:anchor distT="0" distB="0" distL="114300" distR="114300" simplePos="0" relativeHeight="251671552" behindDoc="0" locked="0" layoutInCell="1" allowOverlap="1" wp14:anchorId="646CE127" wp14:editId="40067EBE">
                   <wp:simplePos x="0" y="0"/>
                   <wp:positionH relativeFrom="column">
-                    <wp:posOffset>5114925</wp:posOffset>
+                    <wp:posOffset>4705350</wp:posOffset>
                   </wp:positionH>
                   <wp:positionV relativeFrom="paragraph">
-                    <wp:posOffset>63500</wp:posOffset>
-                  </wp:positionV>
-                  <wp:extent cx="581025" cy="647700"/>
-                  <wp:effectExtent l="19050" t="0" r="9525" b="0"/>
-                  <wp:wrapNone/>
-                  <wp:docPr id="46" name="Picture 28" descr="http://www.cpsa.co.uk/userfiles/image/London%202012%20logo.jpg"/>
-                  <wp:cNvGraphicFramePr>
-                    <a:graphicFrameLocks xmlns:a="http://schemas.openxmlformats.org/drawingml/2006/main" noChangeAspect="1"/>
-                  </wp:cNvGraphicFramePr>
-                  <a:graphic xmlns:a="http://schemas.openxmlformats.org/drawingml/2006/main">
-                    <a:graphicData uri="http://schemas.openxmlformats.org/drawingml/2006/picture">
-                      <pic:pic xmlns:pic="http://schemas.openxmlformats.org/drawingml/2006/picture">
-                        <pic:nvPicPr>
-                          <pic:cNvPr id="0" name="Picture 28" descr="http://www.cpsa.co.uk/userfiles/image/London%202012%20logo.jpg"/>
-                          <pic:cNvPicPr>
-                            <a:picLocks noChangeAspect="1" noChangeArrowheads="1"/>
-                          </pic:cNvPicPr>
-                        </pic:nvPicPr>
-                        <pic:blipFill>
-                          <a:blip r:embed="rId18" cstate="print"/>
-                          <a:srcRect/>
-                          <a:stretch>
-                            <a:fillRect/>
-                          </a:stretch>
-                        </pic:blipFill>
-                        <pic:spPr bwMode="auto">
-                          <a:xfrm>
-                            <a:off x="0" y="0"/>
-                            <a:ext cx="581025" cy="647700"/>
-                          </a:xfrm>
-                          <a:prstGeom prst="rect">
-                            <a:avLst/>
-                          </a:prstGeom>
-                          <a:noFill/>
-                          <a:ln w="9525">
-                            <a:noFill/>
-                            <a:miter lim="800000"/>
-                            <a:headEnd/>
-                            <a:tailEnd/>
-                          </a:ln>
-                        </pic:spPr>
-                      </pic:pic>
-                    </a:graphicData>
-                  </a:graphic>
-                </wp:anchor>
-              </w:drawing>
-            </w:r>
-            <w:r>
-              <w:rPr>
-                <w:noProof/>
-                <w:lang w:val="en-GB" w:eastAsia="en-GB" w:bidi="ar-SA"/>
-              </w:rPr>
-              <w:drawing>
-                <wp:anchor distT="0" distB="0" distL="114300" distR="114300" simplePos="0" relativeHeight="251671552" behindDoc="0" locked="0" layoutInCell="1" allowOverlap="1">
-                  <wp:simplePos x="0" y="0"/>
-                  <wp:positionH relativeFrom="column">
-                    <wp:posOffset>2343150</wp:posOffset>
-                  </wp:positionH>
-                  <wp:positionV relativeFrom="paragraph">
-                    <wp:posOffset>120650</wp:posOffset>
+                    <wp:posOffset>6985</wp:posOffset>
                   </wp:positionV>
                   <wp:extent cx="428625" cy="428625"/>
-                  <wp:effectExtent l="19050" t="0" r="9525" b="0"/>
+                  <wp:effectExtent l="0" t="0" r="0" b="0"/>
                   <wp:wrapNone/>
                   <wp:docPr id="55" name="Picture 46" descr="http://www.emarketing-co-operation.fr/wp-content/uploads/2009/09/m6.gif"/>
                   <wp:cNvGraphicFramePr>
@@ -2721,7 +2815,7 @@
                           </pic:cNvPicPr>
                         </pic:nvPicPr>
                         <pic:blipFill>
-                          <a:blip r:embed="rId19" cstate="print"/>
+                          <a:blip r:embed="rId20" cstate="print"/>
                           <a:srcRect/>
                           <a:stretch>
                             <a:fillRect/>
@@ -2749,29 +2843,228 @@
                 </wp:anchor>
               </w:drawing>
             </w:r>
-          </w:p>
-          <w:p>
-            <w:pPr>
-              <w:rPr>
-                <w:lang w:val="en-GB"/>
-              </w:rPr>
-            </w:pPr>
             <w:r>
               <w:rPr>
                 <w:noProof/>
                 <w:lang w:val="en-GB" w:eastAsia="en-GB" w:bidi="ar-SA"/>
               </w:rPr>
               <w:drawing>
-                <wp:anchor distT="0" distB="0" distL="114300" distR="114300" simplePos="0" relativeHeight="251665408" behindDoc="0" locked="0" layoutInCell="1" allowOverlap="1">
+                <wp:anchor distT="0" distB="0" distL="114300" distR="114300" simplePos="0" relativeHeight="251669504" behindDoc="0" locked="0" layoutInCell="1" allowOverlap="1" wp14:anchorId="59D7FB23" wp14:editId="4DCA495A">
                   <wp:simplePos x="0" y="0"/>
                   <wp:positionH relativeFrom="column">
-                    <wp:posOffset>2238375</wp:posOffset>
+                    <wp:posOffset>2943225</wp:posOffset>
                   </wp:positionH>
                   <wp:positionV relativeFrom="paragraph">
-                    <wp:posOffset>104775</wp:posOffset>
+                    <wp:posOffset>13335</wp:posOffset>
+                  </wp:positionV>
+                  <wp:extent cx="1036955" cy="571500"/>
+                  <wp:effectExtent l="0" t="0" r="0" b="0"/>
+                  <wp:wrapNone/>
+                  <wp:docPr id="53" name="Picture 40" descr="https://encrypted-tbn0.google.com/images?q=tbn:ANd9GcR7LeeFRvjZZmpzYpu2L9G3OKEBUfZOQk0ZocAs0jBq2w1IQEB6"/>
+                  <wp:cNvGraphicFramePr>
+                    <a:graphicFrameLocks xmlns:a="http://schemas.openxmlformats.org/drawingml/2006/main" noChangeAspect="1"/>
+                  </wp:cNvGraphicFramePr>
+                  <a:graphic xmlns:a="http://schemas.openxmlformats.org/drawingml/2006/main">
+                    <a:graphicData uri="http://schemas.openxmlformats.org/drawingml/2006/picture">
+                      <pic:pic xmlns:pic="http://schemas.openxmlformats.org/drawingml/2006/picture">
+                        <pic:nvPicPr>
+                          <pic:cNvPr id="0" name="Picture 40" descr="https://encrypted-tbn0.google.com/images?q=tbn:ANd9GcR7LeeFRvjZZmpzYpu2L9G3OKEBUfZOQk0ZocAs0jBq2w1IQEB6"/>
+                          <pic:cNvPicPr>
+                            <a:picLocks noChangeAspect="1" noChangeArrowheads="1"/>
+                          </pic:cNvPicPr>
+                        </pic:nvPicPr>
+                        <pic:blipFill>
+                          <a:blip r:embed="rId21" cstate="print"/>
+                          <a:srcRect/>
+                          <a:stretch>
+                            <a:fillRect/>
+                          </a:stretch>
+                        </pic:blipFill>
+                        <pic:spPr bwMode="auto">
+                          <a:xfrm>
+                            <a:off x="0" y="0"/>
+                            <a:ext cx="1036955" cy="571500"/>
+                          </a:xfrm>
+                          <a:prstGeom prst="rect">
+                            <a:avLst/>
+                          </a:prstGeom>
+                          <a:noFill/>
+                          <a:ln w="9525">
+                            <a:noFill/>
+                            <a:miter lim="800000"/>
+                            <a:headEnd/>
+                            <a:tailEnd/>
+                          </a:ln>
+                        </pic:spPr>
+                      </pic:pic>
+                    </a:graphicData>
+                  </a:graphic>
+                  <wp14:sizeRelH relativeFrom="margin">
+                    <wp14:pctWidth>0</wp14:pctWidth>
+                  </wp14:sizeRelH>
+                  <wp14:sizeRelV relativeFrom="margin">
+                    <wp14:pctHeight>0</wp14:pctHeight>
+                  </wp14:sizeRelV>
+                </wp:anchor>
+              </w:drawing>
+            </w:r>
+          </w:p>
+          <w:p>
+            <w:pPr>
+              <w:rPr>
+                <w:lang w:val="en-GB"/>
+              </w:rPr>
+            </w:pPr>
+          </w:p>
+          <w:p>
+            <w:pPr>
+              <w:rPr>
+                <w:lang w:val="en-GB"/>
+              </w:rPr>
+            </w:pPr>
+            <w:r>
+              <w:rPr>
+                <w:noProof/>
+                <w:lang w:val="en-GB" w:eastAsia="en-GB" w:bidi="ar-SA"/>
+              </w:rPr>
+              <w:drawing>
+                <wp:anchor distT="0" distB="0" distL="114300" distR="114300" simplePos="0" relativeHeight="251670528" behindDoc="0" locked="0" layoutInCell="1" allowOverlap="1" wp14:anchorId="78EDAA50" wp14:editId="50ABAA49">
+                  <wp:simplePos x="0" y="0"/>
+                  <wp:positionH relativeFrom="column">
+                    <wp:posOffset>5461000</wp:posOffset>
+                  </wp:positionH>
+                  <wp:positionV relativeFrom="paragraph">
+                    <wp:posOffset>114935</wp:posOffset>
+                  </wp:positionV>
+                  <wp:extent cx="623570" cy="590550"/>
+                  <wp:effectExtent l="0" t="0" r="0" b="0"/>
+                  <wp:wrapNone/>
+                  <wp:docPr id="54" name="Picture 43" descr="https://encrypted-tbn3.google.com/images?q=tbn:ANd9GcSqkEvWPGciGeADPc1WiYzqlX_UVyAMgMeFvwC2xYSpgxN1_Q6d"/>
+                  <wp:cNvGraphicFramePr>
+                    <a:graphicFrameLocks xmlns:a="http://schemas.openxmlformats.org/drawingml/2006/main" noChangeAspect="1"/>
+                  </wp:cNvGraphicFramePr>
+                  <a:graphic xmlns:a="http://schemas.openxmlformats.org/drawingml/2006/main">
+                    <a:graphicData uri="http://schemas.openxmlformats.org/drawingml/2006/picture">
+                      <pic:pic xmlns:pic="http://schemas.openxmlformats.org/drawingml/2006/picture">
+                        <pic:nvPicPr>
+                          <pic:cNvPr id="0" name="Picture 43" descr="https://encrypted-tbn3.google.com/images?q=tbn:ANd9GcSqkEvWPGciGeADPc1WiYzqlX_UVyAMgMeFvwC2xYSpgxN1_Q6d"/>
+                          <pic:cNvPicPr>
+                            <a:picLocks noChangeAspect="1" noChangeArrowheads="1"/>
+                          </pic:cNvPicPr>
+                        </pic:nvPicPr>
+                        <pic:blipFill>
+                          <a:blip r:embed="rId22" cstate="print"/>
+                          <a:srcRect/>
+                          <a:stretch>
+                            <a:fillRect/>
+                          </a:stretch>
+                        </pic:blipFill>
+                        <pic:spPr bwMode="auto">
+                          <a:xfrm>
+                            <a:off x="0" y="0"/>
+                            <a:ext cx="623570" cy="590550"/>
+                          </a:xfrm>
+                          <a:prstGeom prst="rect">
+                            <a:avLst/>
+                          </a:prstGeom>
+                          <a:noFill/>
+                          <a:ln w="9525">
+                            <a:noFill/>
+                            <a:miter lim="800000"/>
+                            <a:headEnd/>
+                            <a:tailEnd/>
+                          </a:ln>
+                        </pic:spPr>
+                      </pic:pic>
+                    </a:graphicData>
+                  </a:graphic>
+                </wp:anchor>
+              </w:drawing>
+            </w:r>
+            <w:r>
+              <w:rPr>
+                <w:noProof/>
+                <w:lang w:val="en-GB" w:eastAsia="en-GB" w:bidi="ar-SA"/>
+              </w:rPr>
+              <w:drawing>
+                <wp:anchor distT="0" distB="0" distL="114300" distR="114300" simplePos="0" relativeHeight="251675648" behindDoc="0" locked="0" layoutInCell="1" allowOverlap="1" wp14:anchorId="688169AD" wp14:editId="47BFF32E">
+                  <wp:simplePos x="0" y="0"/>
+                  <wp:positionH relativeFrom="column">
+                    <wp:posOffset>2114550</wp:posOffset>
+                  </wp:positionH>
+                  <wp:positionV relativeFrom="paragraph">
+                    <wp:posOffset>23495</wp:posOffset>
+                  </wp:positionV>
+                  <wp:extent cx="667385" cy="685800"/>
+                  <wp:effectExtent l="0" t="0" r="0" b="0"/>
+                  <wp:wrapNone/>
+                  <wp:docPr id="3" name="Picture 3" descr="http://www.thedrum.co.uk/uploads/news/old/22914/master.6_volkswagen.jpg"/>
+                  <wp:cNvGraphicFramePr>
+                    <a:graphicFrameLocks xmlns:a="http://schemas.openxmlformats.org/drawingml/2006/main" noChangeAspect="1"/>
+                  </wp:cNvGraphicFramePr>
+                  <a:graphic xmlns:a="http://schemas.openxmlformats.org/drawingml/2006/main">
+                    <a:graphicData uri="http://schemas.openxmlformats.org/drawingml/2006/picture">
+                      <pic:pic xmlns:pic="http://schemas.openxmlformats.org/drawingml/2006/picture">
+                        <pic:nvPicPr>
+                          <pic:cNvPr id="0" name="Picture 5" descr="http://www.thedrum.co.uk/uploads/news/old/22914/master.6_volkswagen.jpg"/>
+                          <pic:cNvPicPr>
+                            <a:picLocks noChangeAspect="1" noChangeArrowheads="1"/>
+                          </pic:cNvPicPr>
+                        </pic:nvPicPr>
+                        <pic:blipFill>
+                          <a:blip r:embed="rId23" cstate="print">
+                            <a:extLst>
+                              <a:ext uri="{28A0092B-C50C-407E-A947-70E740481C1C}">
+                                <a14:useLocalDpi xmlns:a14="http://schemas.microsoft.com/office/drawing/2010/main" val="0"/>
+                              </a:ext>
+                            </a:extLst>
+                          </a:blip>
+                          <a:srcRect/>
+                          <a:stretch>
+                            <a:fillRect/>
+                          </a:stretch>
+                        </pic:blipFill>
+                        <pic:spPr bwMode="auto">
+                          <a:xfrm>
+                            <a:off x="0" y="0"/>
+                            <a:ext cx="667385" cy="685800"/>
+                          </a:xfrm>
+                          <a:prstGeom prst="rect">
+                            <a:avLst/>
+                          </a:prstGeom>
+                          <a:noFill/>
+                          <a:ln>
+                            <a:noFill/>
+                          </a:ln>
+                        </pic:spPr>
+                      </pic:pic>
+                    </a:graphicData>
+                  </a:graphic>
+                  <wp14:sizeRelH relativeFrom="page">
+                    <wp14:pctWidth>0</wp14:pctWidth>
+                  </wp14:sizeRelH>
+                  <wp14:sizeRelV relativeFrom="page">
+                    <wp14:pctHeight>0</wp14:pctHeight>
+                  </wp14:sizeRelV>
+                </wp:anchor>
+              </w:drawing>
+            </w:r>
+            <w:r>
+              <w:rPr>
+                <w:noProof/>
+                <w:lang w:val="en-GB" w:eastAsia="en-GB" w:bidi="ar-SA"/>
+              </w:rPr>
+              <w:drawing>
+                <wp:anchor distT="0" distB="0" distL="114300" distR="114300" simplePos="0" relativeHeight="251665408" behindDoc="0" locked="0" layoutInCell="1" allowOverlap="1" wp14:anchorId="29E103AE" wp14:editId="3856E721">
+                  <wp:simplePos x="0" y="0"/>
+                  <wp:positionH relativeFrom="column">
+                    <wp:posOffset>3257550</wp:posOffset>
+                  </wp:positionH>
+                  <wp:positionV relativeFrom="paragraph">
+                    <wp:posOffset>22225</wp:posOffset>
                   </wp:positionV>
                   <wp:extent cx="2000250" cy="885825"/>
-                  <wp:effectExtent l="19050" t="0" r="0" b="0"/>
+                  <wp:effectExtent l="0" t="0" r="0" b="0"/>
                   <wp:wrapNone/>
                   <wp:docPr id="47" name="Picture 13" descr="http://www.parliament-of-enterprises.eu/upload/Copy%20of%20europarltv%20logo.JPG"/>
                   <wp:cNvGraphicFramePr>
@@ -2787,7 +3080,7 @@
                           </pic:cNvPicPr>
                         </pic:nvPicPr>
                         <pic:blipFill>
-                          <a:blip r:embed="rId20" cstate="print"/>
+                          <a:blip r:embed="rId24" cstate="print"/>
                           <a:srcRect/>
                           <a:stretch>
                             <a:fillRect/>
@@ -2815,79 +3108,13 @@
                 </wp:anchor>
               </w:drawing>
             </w:r>
-          </w:p>
-          <w:p>
-            <w:pPr>
-              <w:rPr>
-                <w:lang w:val="en-GB"/>
-              </w:rPr>
-            </w:pPr>
             <w:r>
               <w:rPr>
                 <w:noProof/>
                 <w:lang w:val="en-GB" w:eastAsia="en-GB" w:bidi="ar-SA"/>
               </w:rPr>
               <w:drawing>
-                <wp:anchor distT="0" distB="0" distL="114300" distR="114300" simplePos="0" relativeHeight="251670528" behindDoc="0" locked="0" layoutInCell="1" allowOverlap="1">
-                  <wp:simplePos x="0" y="0"/>
-                  <wp:positionH relativeFrom="column">
-                    <wp:posOffset>4318461</wp:posOffset>
-                  </wp:positionH>
-                  <wp:positionV relativeFrom="paragraph">
-                    <wp:posOffset>50166</wp:posOffset>
-                  </wp:positionV>
-                  <wp:extent cx="623744" cy="590550"/>
-                  <wp:effectExtent l="19050" t="0" r="4906" b="0"/>
-                  <wp:wrapNone/>
-                  <wp:docPr id="54" name="Picture 43" descr="https://encrypted-tbn3.google.com/images?q=tbn:ANd9GcSqkEvWPGciGeADPc1WiYzqlX_UVyAMgMeFvwC2xYSpgxN1_Q6d"/>
-                  <wp:cNvGraphicFramePr>
-                    <a:graphicFrameLocks xmlns:a="http://schemas.openxmlformats.org/drawingml/2006/main" noChangeAspect="1"/>
-                  </wp:cNvGraphicFramePr>
-                  <a:graphic xmlns:a="http://schemas.openxmlformats.org/drawingml/2006/main">
-                    <a:graphicData uri="http://schemas.openxmlformats.org/drawingml/2006/picture">
-                      <pic:pic xmlns:pic="http://schemas.openxmlformats.org/drawingml/2006/picture">
-                        <pic:nvPicPr>
-                          <pic:cNvPr id="0" name="Picture 43" descr="https://encrypted-tbn3.google.com/images?q=tbn:ANd9GcSqkEvWPGciGeADPc1WiYzqlX_UVyAMgMeFvwC2xYSpgxN1_Q6d"/>
-                          <pic:cNvPicPr>
-                            <a:picLocks noChangeAspect="1" noChangeArrowheads="1"/>
-                          </pic:cNvPicPr>
-                        </pic:nvPicPr>
-                        <pic:blipFill>
-                          <a:blip r:embed="rId21" cstate="print"/>
-                          <a:srcRect/>
-                          <a:stretch>
-                            <a:fillRect/>
-                          </a:stretch>
-                        </pic:blipFill>
-                        <pic:spPr bwMode="auto">
-                          <a:xfrm>
-                            <a:off x="0" y="0"/>
-                            <a:ext cx="623744" cy="590550"/>
-                          </a:xfrm>
-                          <a:prstGeom prst="rect">
-                            <a:avLst/>
-                          </a:prstGeom>
-                          <a:noFill/>
-                          <a:ln w="9525">
-                            <a:noFill/>
-                            <a:miter lim="800000"/>
-                            <a:headEnd/>
-                            <a:tailEnd/>
-                          </a:ln>
-                        </pic:spPr>
-                      </pic:pic>
-                    </a:graphicData>
-                  </a:graphic>
-                </wp:anchor>
-              </w:drawing>
-            </w:r>
-            <w:r>
-              <w:rPr>
-                <w:noProof/>
-                <w:lang w:val="en-GB" w:eastAsia="en-GB" w:bidi="ar-SA"/>
-              </w:rPr>
-              <w:drawing>
-                <wp:anchor distT="0" distB="0" distL="114300" distR="114300" simplePos="0" relativeHeight="251662336" behindDoc="0" locked="0" layoutInCell="1" allowOverlap="1">
+                <wp:anchor distT="0" distB="0" distL="114300" distR="114300" simplePos="0" relativeHeight="251662336" behindDoc="0" locked="0" layoutInCell="1" allowOverlap="1" wp14:anchorId="35AFA77C" wp14:editId="2EB91CE2">
                   <wp:simplePos x="0" y="0"/>
                   <wp:positionH relativeFrom="column">
                     <wp:posOffset>-4095750</wp:posOffset>
@@ -2912,7 +3139,7 @@
                           </pic:cNvPicPr>
                         </pic:nvPicPr>
                         <pic:blipFill>
-                          <a:blip r:embed="rId22" cstate="print"/>
+                          <a:blip r:embed="rId25" cstate="print"/>
                           <a:srcRect/>
                           <a:stretch>
                             <a:fillRect/>
@@ -2976,7 +3203,7 @@
                     </pic:cNvPicPr>
                   </pic:nvPicPr>
                   <pic:blipFill>
-                    <a:blip r:embed="rId23" cstate="print"/>
+                    <a:blip r:embed="rId26" cstate="print"/>
                     <a:srcRect/>
                     <a:stretch>
                       <a:fillRect/>

</xml_diff>

<commit_message>
composite'd client list images and added text to msword doc
</commit_message>
<xml_diff>
--- a/docs/Chris-Jones-CV.docx
+++ b/docs/Chris-Jones-CV.docx
@@ -1,6 +1,6 @@
 
 <file path=word/document.xml><?xml version="1.0" encoding="utf-8"?>
-<w:document xmlns:wpc="http://schemas.microsoft.com/office/word/2010/wordprocessingCanvas" xmlns:mc="http://schemas.openxmlformats.org/markup-compatibility/2006" xmlns:o="urn:schemas-microsoft-com:office:office" xmlns:r="http://schemas.openxmlformats.org/officeDocument/2006/relationships" xmlns:m="http://schemas.openxmlformats.org/officeDocument/2006/math" xmlns:v="urn:schemas-microsoft-com:vml" xmlns:wp14="http://schemas.microsoft.com/office/word/2010/wordprocessingDrawing" xmlns:wp="http://schemas.openxmlformats.org/drawingml/2006/wordprocessingDrawing" xmlns:w10="urn:schemas-microsoft-com:office:word" xmlns:w="http://schemas.openxmlformats.org/wordprocessingml/2006/main" xmlns:w14="http://schemas.microsoft.com/office/word/2010/wordml" xmlns:wpg="http://schemas.microsoft.com/office/word/2010/wordprocessingGroup" xmlns:wpi="http://schemas.microsoft.com/office/word/2010/wordprocessingInk" xmlns:wne="http://schemas.microsoft.com/office/word/2006/wordml" xmlns:wps="http://schemas.microsoft.com/office/word/2010/wordprocessingShape" mc:Ignorable="w14 wp14">
+<w:document xmlns:ve="http://schemas.openxmlformats.org/markup-compatibility/2006" xmlns:o="urn:schemas-microsoft-com:office:office" xmlns:r="http://schemas.openxmlformats.org/officeDocument/2006/relationships" xmlns:m="http://schemas.openxmlformats.org/officeDocument/2006/math" xmlns:v="urn:schemas-microsoft-com:vml" xmlns:wp="http://schemas.openxmlformats.org/drawingml/2006/wordprocessingDrawing" xmlns:w10="urn:schemas-microsoft-com:office:word" xmlns:w="http://schemas.openxmlformats.org/wordprocessingml/2006/main" xmlns:wne="http://schemas.microsoft.com/office/word/2006/wordml">
   <w:body>
     <w:tbl>
       <w:tblPr>
@@ -14,7 +14,7 @@
           <w:insideH w:val="none" w:sz="0" w:space="0" w:color="auto"/>
           <w:insideV w:val="none" w:sz="0" w:space="0" w:color="auto"/>
         </w:tblBorders>
-        <w:tblLook w:val="04A0" w:firstRow="1" w:lastRow="0" w:firstColumn="1" w:lastColumn="0" w:noHBand="0" w:noVBand="1"/>
+        <w:tblLook w:val="04A0"/>
       </w:tblPr>
       <w:tblGrid>
         <w:gridCol w:w="4621"/>
@@ -53,7 +53,7 @@
                 <w:lang w:val="en-GB" w:eastAsia="en-GB" w:bidi="ar-SA"/>
               </w:rPr>
               <w:drawing>
-                <wp:inline distT="0" distB="0" distL="0" distR="0" wp14:anchorId="7BF7A8BA" wp14:editId="6710E73F">
+                <wp:inline distT="0" distB="0" distL="0" distR="0">
                   <wp:extent cx="760095" cy="533400"/>
                   <wp:effectExtent l="19050" t="0" r="1905" b="0"/>
                   <wp:docPr id="4" name="Picture 2" descr="C:\Users\Chris\Desktop\MCPD(rgb).png"/>
@@ -70,7 +70,7 @@
                           </pic:cNvPicPr>
                         </pic:nvPicPr>
                         <pic:blipFill>
-                          <a:blip r:embed="rId6" cstate="print"/>
+                          <a:blip r:embed="rId5" cstate="print"/>
                           <a:stretch>
                             <a:fillRect/>
                           </a:stretch>
@@ -103,7 +103,7 @@
                 <w:lang w:val="en-GB" w:eastAsia="en-GB" w:bidi="ar-SA"/>
               </w:rPr>
               <w:drawing>
-                <wp:inline distT="0" distB="0" distL="0" distR="0" wp14:anchorId="0E844983" wp14:editId="0404D01B">
+                <wp:inline distT="0" distB="0" distL="0" distR="0">
                   <wp:extent cx="785813" cy="571500"/>
                   <wp:effectExtent l="19050" t="0" r="0" b="0"/>
                   <wp:docPr id="10" name="Picture 4" descr="C:\Users\Chris\Desktop\MCTS(rgb).png"/>
@@ -120,7 +120,7 @@
                           </pic:cNvPicPr>
                         </pic:nvPicPr>
                         <pic:blipFill>
-                          <a:blip r:embed="rId7" cstate="print"/>
+                          <a:blip r:embed="rId6" cstate="print"/>
                           <a:stretch>
                             <a:fillRect/>
                           </a:stretch>
@@ -258,7 +258,7 @@
                 <w:insideH w:val="none" w:sz="0" w:space="0" w:color="auto"/>
                 <w:insideV w:val="none" w:sz="0" w:space="0" w:color="auto"/>
               </w:tblBorders>
-              <w:tblLook w:val="04A0" w:firstRow="1" w:lastRow="0" w:firstColumn="1" w:lastColumn="0" w:noHBand="0" w:noVBand="1"/>
+              <w:tblLook w:val="04A0"/>
             </w:tblPr>
             <w:tblGrid>
               <w:gridCol w:w="688"/>
@@ -285,7 +285,7 @@
                       <w:b/>
                     </w:rPr>
                   </w:pPr>
-                  <w:hyperlink r:id="rId8" w:history="1">
+                  <w:hyperlink r:id="rId7" w:history="1">
                     <w:r>
                       <w:rPr>
                         <w:rStyle w:val="Hyperlink"/>
@@ -346,7 +346,7 @@
                   <w:tcW w:w="3673" w:type="dxa"/>
                 </w:tcPr>
                 <w:p>
-                  <w:hyperlink r:id="rId9" w:history="1">
+                  <w:hyperlink r:id="rId8" w:history="1">
                     <w:r>
                       <w:rPr>
                         <w:rStyle w:val="Hyperlink"/>
@@ -376,7 +376,7 @@
                   <w:tcW w:w="3673" w:type="dxa"/>
                 </w:tcPr>
                 <w:p>
-                  <w:hyperlink r:id="rId10" w:history="1">
+                  <w:hyperlink r:id="rId9" w:history="1">
                     <w:r>
                       <w:rPr>
                         <w:rStyle w:val="Hyperlink"/>
@@ -436,7 +436,7 @@
                 <w:insideH w:val="none" w:sz="0" w:space="0" w:color="auto"/>
                 <w:insideV w:val="none" w:sz="0" w:space="0" w:color="auto"/>
               </w:tblBorders>
-              <w:tblLook w:val="04A0" w:firstRow="1" w:lastRow="0" w:firstColumn="1" w:lastColumn="0" w:noHBand="0" w:noVBand="1"/>
+              <w:tblLook w:val="04A0"/>
             </w:tblPr>
             <w:tblGrid>
               <w:gridCol w:w="1413"/>
@@ -671,7 +671,7 @@
             <w:tblPr>
               <w:tblStyle w:val="TableGrid"/>
               <w:tblW w:w="0" w:type="auto"/>
-              <w:tblLook w:val="04A0" w:firstRow="1" w:lastRow="0" w:firstColumn="1" w:lastColumn="0" w:noHBand="0" w:noVBand="1"/>
+              <w:tblLook w:val="04A0"/>
             </w:tblPr>
             <w:tblGrid>
               <w:gridCol w:w="1221"/>
@@ -942,7 +942,7 @@
             <w:tblPr>
               <w:tblStyle w:val="TableGrid"/>
               <w:tblW w:w="0" w:type="auto"/>
-              <w:tblLook w:val="04A0" w:firstRow="1" w:lastRow="0" w:firstColumn="1" w:lastColumn="0" w:noHBand="0" w:noVBand="1"/>
+              <w:tblLook w:val="04A0"/>
             </w:tblPr>
             <w:tblGrid>
               <w:gridCol w:w="1221"/>
@@ -1613,7 +1613,7 @@
           <w:insideH w:val="none" w:sz="0" w:space="0" w:color="auto"/>
           <w:insideV w:val="none" w:sz="0" w:space="0" w:color="auto"/>
         </w:tblBorders>
-        <w:tblLook w:val="04A0" w:firstRow="1" w:lastRow="0" w:firstColumn="1" w:lastColumn="0" w:noHBand="0" w:noVBand="1"/>
+        <w:tblLook w:val="04A0"/>
       </w:tblPr>
       <w:tblGrid>
         <w:gridCol w:w="4621"/>
@@ -1678,34 +1678,17 @@
               <w:t xml:space="preserve">Development Team Leader </w:t>
             </w:r>
             <w:r>
-              <w:t xml:space="preserve">at </w:t>
-            </w:r>
-            <w:proofErr w:type="spellStart"/>
-            <w:r>
-              <w:t>Twofour</w:t>
-            </w:r>
-            <w:proofErr w:type="spellEnd"/>
-            <w:r>
-              <w:t xml:space="preserve"> </w:t>
+              <w:t xml:space="preserve">at Twofour </w:t>
             </w:r>
             <w:r>
               <w:br/>
             </w:r>
-            <w:proofErr w:type="spellStart"/>
             <w:r>
               <w:rPr>
                 <w:rFonts w:cs="Arial"/>
                 <w:lang w:val="en-GB"/>
               </w:rPr>
-              <w:t>Twofour</w:t>
-            </w:r>
-            <w:proofErr w:type="spellEnd"/>
-            <w:r>
-              <w:rPr>
-                <w:rFonts w:cs="Arial"/>
-                <w:lang w:val="en-GB"/>
-              </w:rPr>
-              <w:t xml:space="preserve"> Studios, </w:t>
+              <w:t xml:space="preserve">Twofour Studios, </w:t>
             </w:r>
             <w:proofErr w:type="spellStart"/>
             <w:r>
@@ -2116,1005 +2099,28 @@
                 <w:lang w:val="en-GB"/>
               </w:rPr>
             </w:pPr>
+          </w:p>
+        </w:tc>
+      </w:tr>
+      <w:tr>
+        <w:tc>
+          <w:tcPr>
+            <w:tcW w:w="9242" w:type="dxa"/>
+            <w:gridSpan w:val="2"/>
+          </w:tcPr>
+          <w:p>
+            <w:pPr>
+              <w:rPr>
+                <w:lang w:val="en-GB"/>
+              </w:rPr>
+            </w:pPr>
             <w:r>
               <w:rPr>
                 <w:noProof/>
                 <w:lang w:val="en-GB" w:eastAsia="en-GB" w:bidi="ar-SA"/>
               </w:rPr>
               <w:drawing>
-                <wp:anchor distT="0" distB="0" distL="114300" distR="114300" simplePos="0" relativeHeight="251672576" behindDoc="0" locked="0" layoutInCell="1" allowOverlap="1" wp14:anchorId="4514F871" wp14:editId="508BE935">
-                  <wp:simplePos x="0" y="0"/>
-                  <wp:positionH relativeFrom="column">
-                    <wp:posOffset>322580</wp:posOffset>
-                  </wp:positionH>
-                  <wp:positionV relativeFrom="paragraph">
-                    <wp:posOffset>194945</wp:posOffset>
-                  </wp:positionV>
-                  <wp:extent cx="1628775" cy="1085850"/>
-                  <wp:effectExtent l="0" t="0" r="0" b="0"/>
-                  <wp:wrapNone/>
-                  <wp:docPr id="1" name="Picture 1" descr="http://streakymastering.com/wp-content/uploads/2011/02/universal-music-group.jpg"/>
-                  <wp:cNvGraphicFramePr>
-                    <a:graphicFrameLocks xmlns:a="http://schemas.openxmlformats.org/drawingml/2006/main" noChangeAspect="1"/>
-                  </wp:cNvGraphicFramePr>
-                  <a:graphic xmlns:a="http://schemas.openxmlformats.org/drawingml/2006/main">
-                    <a:graphicData uri="http://schemas.openxmlformats.org/drawingml/2006/picture">
-                      <pic:pic xmlns:pic="http://schemas.openxmlformats.org/drawingml/2006/picture">
-                        <pic:nvPicPr>
-                          <pic:cNvPr id="0" name="Picture 1" descr="http://streakymastering.com/wp-content/uploads/2011/02/universal-music-group.jpg"/>
-                          <pic:cNvPicPr>
-                            <a:picLocks noChangeAspect="1" noChangeArrowheads="1"/>
-                          </pic:cNvPicPr>
-                        </pic:nvPicPr>
-                        <pic:blipFill>
-                          <a:blip r:embed="rId11" cstate="print">
-                            <a:extLst>
-                              <a:ext uri="{28A0092B-C50C-407E-A947-70E740481C1C}">
-                                <a14:useLocalDpi xmlns:a14="http://schemas.microsoft.com/office/drawing/2010/main" val="0"/>
-                              </a:ext>
-                            </a:extLst>
-                          </a:blip>
-                          <a:srcRect/>
-                          <a:stretch>
-                            <a:fillRect/>
-                          </a:stretch>
-                        </pic:blipFill>
-                        <pic:spPr bwMode="auto">
-                          <a:xfrm>
-                            <a:off x="0" y="0"/>
-                            <a:ext cx="1628775" cy="1085850"/>
-                          </a:xfrm>
-                          <a:prstGeom prst="rect">
-                            <a:avLst/>
-                          </a:prstGeom>
-                          <a:noFill/>
-                          <a:ln>
-                            <a:noFill/>
-                          </a:ln>
-                        </pic:spPr>
-                      </pic:pic>
-                    </a:graphicData>
-                  </a:graphic>
-                  <wp14:sizeRelH relativeFrom="page">
-                    <wp14:pctWidth>0</wp14:pctWidth>
-                  </wp14:sizeRelH>
-                  <wp14:sizeRelV relativeFrom="page">
-                    <wp14:pctHeight>0</wp14:pctHeight>
-                  </wp14:sizeRelV>
-                </wp:anchor>
-              </w:drawing>
-            </w:r>
-          </w:p>
-        </w:tc>
-      </w:tr>
-      <w:tr>
-        <w:tc>
-          <w:tcPr>
-            <w:tcW w:w="9242" w:type="dxa"/>
-            <w:gridSpan w:val="2"/>
-          </w:tcPr>
-          <w:p>
-            <w:pPr>
-              <w:rPr>
-                <w:lang w:val="en-GB"/>
-              </w:rPr>
-            </w:pPr>
-            <w:r>
-              <w:rPr>
-                <w:noProof/>
-                <w:lang w:val="en-GB" w:eastAsia="en-GB" w:bidi="ar-SA"/>
-              </w:rPr>
-              <w:drawing>
-                <wp:anchor distT="0" distB="0" distL="114300" distR="114300" simplePos="0" relativeHeight="251658240" behindDoc="0" locked="0" layoutInCell="1" allowOverlap="1" wp14:anchorId="6D677764" wp14:editId="355C3728">
-                  <wp:simplePos x="0" y="0"/>
-                  <wp:positionH relativeFrom="column">
-                    <wp:posOffset>38101</wp:posOffset>
-                  </wp:positionH>
-                  <wp:positionV relativeFrom="paragraph">
-                    <wp:posOffset>55881</wp:posOffset>
-                  </wp:positionV>
-                  <wp:extent cx="952500" cy="952500"/>
-                  <wp:effectExtent l="0" t="0" r="0" b="0"/>
-                  <wp:wrapNone/>
-                  <wp:docPr id="27" name="Picture 5" descr="C:\Users\Chris\Pictures\hbo-e1311578302921.gif"/>
-                  <wp:cNvGraphicFramePr>
-                    <a:graphicFrameLocks xmlns:a="http://schemas.openxmlformats.org/drawingml/2006/main" noChangeAspect="1"/>
-                  </wp:cNvGraphicFramePr>
-                  <a:graphic xmlns:a="http://schemas.openxmlformats.org/drawingml/2006/main">
-                    <a:graphicData uri="http://schemas.openxmlformats.org/drawingml/2006/picture">
-                      <pic:pic xmlns:pic="http://schemas.openxmlformats.org/drawingml/2006/picture">
-                        <pic:nvPicPr>
-                          <pic:cNvPr id="0" name="Picture 5" descr="C:\Users\Chris\Pictures\hbo-e1311578302921.gif"/>
-                          <pic:cNvPicPr>
-                            <a:picLocks noChangeAspect="1" noChangeArrowheads="1"/>
-                          </pic:cNvPicPr>
-                        </pic:nvPicPr>
-                        <pic:blipFill>
-                          <a:blip r:embed="rId12" cstate="print"/>
-                          <a:srcRect/>
-                          <a:stretch>
-                            <a:fillRect/>
-                          </a:stretch>
-                        </pic:blipFill>
-                        <pic:spPr bwMode="auto">
-                          <a:xfrm>
-                            <a:off x="0" y="0"/>
-                            <a:ext cx="952500" cy="952500"/>
-                          </a:xfrm>
-                          <a:prstGeom prst="rect">
-                            <a:avLst/>
-                          </a:prstGeom>
-                          <a:noFill/>
-                          <a:ln w="9525">
-                            <a:noFill/>
-                            <a:miter lim="800000"/>
-                            <a:headEnd/>
-                            <a:tailEnd/>
-                          </a:ln>
-                        </pic:spPr>
-                      </pic:pic>
-                    </a:graphicData>
-                  </a:graphic>
-                  <wp14:sizeRelH relativeFrom="margin">
-                    <wp14:pctWidth>0</wp14:pctWidth>
-                  </wp14:sizeRelH>
-                  <wp14:sizeRelV relativeFrom="margin">
-                    <wp14:pctHeight>0</wp14:pctHeight>
-                  </wp14:sizeRelV>
-                </wp:anchor>
-              </w:drawing>
-            </w:r>
-            <w:r>
-              <w:tab/>
-            </w:r>
-            <w:r>
-              <w:tab/>
-            </w:r>
-            <w:r>
-              <w:tab/>
-            </w:r>
-            <w:r>
-              <w:t xml:space="preserve">                                             </w:t>
-            </w:r>
-            <w:r>
-              <w:tab/>
-            </w:r>
-          </w:p>
-          <w:p>
-            <w:pPr>
-              <w:rPr>
-                <w:lang w:val="en-GB"/>
-              </w:rPr>
-            </w:pPr>
-            <w:r>
-              <w:rPr>
-                <w:noProof/>
-                <w:lang w:val="en-GB" w:eastAsia="en-GB" w:bidi="ar-SA"/>
-              </w:rPr>
-              <w:drawing>
-                <wp:anchor distT="0" distB="0" distL="114300" distR="114300" simplePos="0" relativeHeight="251674624" behindDoc="0" locked="0" layoutInCell="1" allowOverlap="1" wp14:anchorId="2DBCCEE0" wp14:editId="3F593CF2">
-                  <wp:simplePos x="0" y="0"/>
-                  <wp:positionH relativeFrom="column">
-                    <wp:posOffset>5090844</wp:posOffset>
-                  </wp:positionH>
-                  <wp:positionV relativeFrom="paragraph">
-                    <wp:posOffset>20320</wp:posOffset>
-                  </wp:positionV>
-                  <wp:extent cx="1038225" cy="440055"/>
-                  <wp:effectExtent l="0" t="0" r="0" b="0"/>
-                  <wp:wrapNone/>
-                  <wp:docPr id="42" name="Picture 19" descr="https://encrypted-tbn1.google.com/images?q=tbn:ANd9GcQmqYYUcwLSMkNGmObFSoztwOMychIOP4RtWOL9D2NZF94Q2xtE"/>
-                  <wp:cNvGraphicFramePr>
-                    <a:graphicFrameLocks xmlns:a="http://schemas.openxmlformats.org/drawingml/2006/main" noChangeAspect="1"/>
-                  </wp:cNvGraphicFramePr>
-                  <a:graphic xmlns:a="http://schemas.openxmlformats.org/drawingml/2006/main">
-                    <a:graphicData uri="http://schemas.openxmlformats.org/drawingml/2006/picture">
-                      <pic:pic xmlns:pic="http://schemas.openxmlformats.org/drawingml/2006/picture">
-                        <pic:nvPicPr>
-                          <pic:cNvPr id="0" name="Picture 19" descr="https://encrypted-tbn1.google.com/images?q=tbn:ANd9GcQmqYYUcwLSMkNGmObFSoztwOMychIOP4RtWOL9D2NZF94Q2xtE"/>
-                          <pic:cNvPicPr>
-                            <a:picLocks noChangeAspect="1" noChangeArrowheads="1"/>
-                          </pic:cNvPicPr>
-                        </pic:nvPicPr>
-                        <pic:blipFill>
-                          <a:blip r:embed="rId13" cstate="print"/>
-                          <a:srcRect/>
-                          <a:stretch>
-                            <a:fillRect/>
-                          </a:stretch>
-                        </pic:blipFill>
-                        <pic:spPr bwMode="auto">
-                          <a:xfrm>
-                            <a:off x="0" y="0"/>
-                            <a:ext cx="1038225" cy="440055"/>
-                          </a:xfrm>
-                          <a:prstGeom prst="rect">
-                            <a:avLst/>
-                          </a:prstGeom>
-                          <a:noFill/>
-                          <a:ln w="9525">
-                            <a:noFill/>
-                            <a:miter lim="800000"/>
-                            <a:headEnd/>
-                            <a:tailEnd/>
-                          </a:ln>
-                        </pic:spPr>
-                      </pic:pic>
-                    </a:graphicData>
-                  </a:graphic>
-                  <wp14:sizeRelH relativeFrom="margin">
-                    <wp14:pctWidth>0</wp14:pctWidth>
-                  </wp14:sizeRelH>
-                  <wp14:sizeRelV relativeFrom="margin">
-                    <wp14:pctHeight>0</wp14:pctHeight>
-                  </wp14:sizeRelV>
-                </wp:anchor>
-              </w:drawing>
-            </w:r>
-            <w:r>
-              <w:rPr>
-                <w:noProof/>
-                <w:lang w:val="en-GB" w:eastAsia="en-GB" w:bidi="ar-SA"/>
-              </w:rPr>
-              <w:drawing>
-                <wp:anchor distT="0" distB="0" distL="114300" distR="114300" simplePos="0" relativeHeight="251668480" behindDoc="0" locked="0" layoutInCell="1" allowOverlap="1" wp14:anchorId="5D83D406" wp14:editId="2569C84B">
-                  <wp:simplePos x="0" y="0"/>
-                  <wp:positionH relativeFrom="column">
-                    <wp:posOffset>1257300</wp:posOffset>
-                  </wp:positionH>
-                  <wp:positionV relativeFrom="paragraph">
-                    <wp:posOffset>20320</wp:posOffset>
-                  </wp:positionV>
-                  <wp:extent cx="1743075" cy="590550"/>
-                  <wp:effectExtent l="0" t="0" r="0" b="0"/>
-                  <wp:wrapNone/>
-                  <wp:docPr id="43" name="Picture 25" descr="https://encrypted-tbn1.google.com/images?q=tbn:ANd9GcSkqLAr9aBLRZbAIMvuQoQv3shHnsyTYyNUmJ0nJj-Ea0iDe1tVYQ"/>
-                  <wp:cNvGraphicFramePr>
-                    <a:graphicFrameLocks xmlns:a="http://schemas.openxmlformats.org/drawingml/2006/main" noChangeAspect="1"/>
-                  </wp:cNvGraphicFramePr>
-                  <a:graphic xmlns:a="http://schemas.openxmlformats.org/drawingml/2006/main">
-                    <a:graphicData uri="http://schemas.openxmlformats.org/drawingml/2006/picture">
-                      <pic:pic xmlns:pic="http://schemas.openxmlformats.org/drawingml/2006/picture">
-                        <pic:nvPicPr>
-                          <pic:cNvPr id="0" name="Picture 25" descr="https://encrypted-tbn1.google.com/images?q=tbn:ANd9GcSkqLAr9aBLRZbAIMvuQoQv3shHnsyTYyNUmJ0nJj-Ea0iDe1tVYQ"/>
-                          <pic:cNvPicPr>
-                            <a:picLocks noChangeAspect="1" noChangeArrowheads="1"/>
-                          </pic:cNvPicPr>
-                        </pic:nvPicPr>
-                        <pic:blipFill>
-                          <a:blip r:embed="rId14" cstate="print"/>
-                          <a:srcRect/>
-                          <a:stretch>
-                            <a:fillRect/>
-                          </a:stretch>
-                        </pic:blipFill>
-                        <pic:spPr bwMode="auto">
-                          <a:xfrm>
-                            <a:off x="0" y="0"/>
-                            <a:ext cx="1743075" cy="590550"/>
-                          </a:xfrm>
-                          <a:prstGeom prst="rect">
-                            <a:avLst/>
-                          </a:prstGeom>
-                          <a:noFill/>
-                          <a:ln w="9525">
-                            <a:noFill/>
-                            <a:miter lim="800000"/>
-                            <a:headEnd/>
-                            <a:tailEnd/>
-                          </a:ln>
-                        </pic:spPr>
-                      </pic:pic>
-                    </a:graphicData>
-                  </a:graphic>
-                  <wp14:sizeRelH relativeFrom="margin">
-                    <wp14:pctWidth>0</wp14:pctWidth>
-                  </wp14:sizeRelH>
-                  <wp14:sizeRelV relativeFrom="margin">
-                    <wp14:pctHeight>0</wp14:pctHeight>
-                  </wp14:sizeRelV>
-                </wp:anchor>
-              </w:drawing>
-            </w:r>
-          </w:p>
-          <w:p>
-            <w:pPr>
-              <w:rPr>
-                <w:lang w:val="en-GB"/>
-              </w:rPr>
-            </w:pPr>
-          </w:p>
-          <w:p>
-            <w:pPr>
-              <w:rPr>
-                <w:lang w:val="en-GB"/>
-              </w:rPr>
-            </w:pPr>
-          </w:p>
-          <w:p>
-            <w:pPr>
-              <w:rPr>
-                <w:lang w:val="en-GB"/>
-              </w:rPr>
-            </w:pPr>
-            <w:r>
-              <w:rPr>
-                <w:noProof/>
-                <w:lang w:val="en-GB" w:eastAsia="en-GB" w:bidi="ar-SA"/>
-              </w:rPr>
-              <w:drawing>
-                <wp:anchor distT="0" distB="0" distL="114300" distR="114300" simplePos="0" relativeHeight="251660288" behindDoc="0" locked="0" layoutInCell="1" allowOverlap="1" wp14:anchorId="66359E1D" wp14:editId="31FFB992">
-                  <wp:simplePos x="0" y="0"/>
-                  <wp:positionH relativeFrom="column">
-                    <wp:posOffset>-485775</wp:posOffset>
-                  </wp:positionH>
-                  <wp:positionV relativeFrom="paragraph">
-                    <wp:posOffset>76200</wp:posOffset>
-                  </wp:positionV>
-                  <wp:extent cx="2419350" cy="752475"/>
-                  <wp:effectExtent l="0" t="0" r="0" b="0"/>
-                  <wp:wrapNone/>
-                  <wp:docPr id="21" name="Picture 10" descr="http://t3.gstatic.com/images?q=tbn:ANd9GcS8ikXX97UDDvGkqEC8OceNjURbC9yNdY8PlLuM_1sxNbbeTJK_G8MqPXng"/>
-                  <wp:cNvGraphicFramePr>
-                    <a:graphicFrameLocks xmlns:a="http://schemas.openxmlformats.org/drawingml/2006/main" noChangeAspect="1"/>
-                  </wp:cNvGraphicFramePr>
-                  <a:graphic xmlns:a="http://schemas.openxmlformats.org/drawingml/2006/main">
-                    <a:graphicData uri="http://schemas.openxmlformats.org/drawingml/2006/picture">
-                      <pic:pic xmlns:pic="http://schemas.openxmlformats.org/drawingml/2006/picture">
-                        <pic:nvPicPr>
-                          <pic:cNvPr id="0" name="Picture 10" descr="http://t3.gstatic.com/images?q=tbn:ANd9GcS8ikXX97UDDvGkqEC8OceNjURbC9yNdY8PlLuM_1sxNbbeTJK_G8MqPXng"/>
-                          <pic:cNvPicPr>
-                            <a:picLocks noChangeAspect="1" noChangeArrowheads="1"/>
-                          </pic:cNvPicPr>
-                        </pic:nvPicPr>
-                        <pic:blipFill>
-                          <a:blip r:embed="rId15" cstate="print"/>
-                          <a:srcRect/>
-                          <a:stretch>
-                            <a:fillRect/>
-                          </a:stretch>
-                        </pic:blipFill>
-                        <pic:spPr bwMode="auto">
-                          <a:xfrm>
-                            <a:off x="0" y="0"/>
-                            <a:ext cx="2419350" cy="752475"/>
-                          </a:xfrm>
-                          <a:prstGeom prst="rect">
-                            <a:avLst/>
-                          </a:prstGeom>
-                          <a:noFill/>
-                          <a:ln w="9525">
-                            <a:noFill/>
-                            <a:miter lim="800000"/>
-                            <a:headEnd/>
-                            <a:tailEnd/>
-                          </a:ln>
-                        </pic:spPr>
-                      </pic:pic>
-                    </a:graphicData>
-                  </a:graphic>
-                  <wp14:sizeRelH relativeFrom="margin">
-                    <wp14:pctWidth>0</wp14:pctWidth>
-                  </wp14:sizeRelH>
-                  <wp14:sizeRelV relativeFrom="margin">
-                    <wp14:pctHeight>0</wp14:pctHeight>
-                  </wp14:sizeRelV>
-                </wp:anchor>
-              </w:drawing>
-            </w:r>
-          </w:p>
-          <w:p>
-            <w:pPr>
-              <w:rPr>
-                <w:lang w:val="en-GB"/>
-              </w:rPr>
-            </w:pPr>
-            <w:bookmarkStart w:id="0" w:name="_GoBack"/>
-            <w:r>
-              <w:rPr>
-                <w:noProof/>
-                <w:lang w:val="en-GB" w:eastAsia="en-GB" w:bidi="ar-SA"/>
-              </w:rPr>
-              <w:drawing>
-                <wp:anchor distT="0" distB="0" distL="114300" distR="114300" simplePos="0" relativeHeight="251667456" behindDoc="0" locked="0" layoutInCell="1" allowOverlap="1" wp14:anchorId="01B35611" wp14:editId="57F97BA1">
-                  <wp:simplePos x="0" y="0"/>
-                  <wp:positionH relativeFrom="column">
-                    <wp:posOffset>2068195</wp:posOffset>
-                  </wp:positionH>
-                  <wp:positionV relativeFrom="paragraph">
-                    <wp:posOffset>12065</wp:posOffset>
-                  </wp:positionV>
-                  <wp:extent cx="1304925" cy="857250"/>
-                  <wp:effectExtent l="0" t="0" r="0" b="0"/>
-                  <wp:wrapNone/>
-                  <wp:docPr id="50" name="Picture 34" descr="http://www.3dtvwatcher.co.uk/wp-content/uploads/2011/03/bbc.jpg"/>
-                  <wp:cNvGraphicFramePr>
-                    <a:graphicFrameLocks xmlns:a="http://schemas.openxmlformats.org/drawingml/2006/main" noChangeAspect="1"/>
-                  </wp:cNvGraphicFramePr>
-                  <a:graphic xmlns:a="http://schemas.openxmlformats.org/drawingml/2006/main">
-                    <a:graphicData uri="http://schemas.openxmlformats.org/drawingml/2006/picture">
-                      <pic:pic xmlns:pic="http://schemas.openxmlformats.org/drawingml/2006/picture">
-                        <pic:nvPicPr>
-                          <pic:cNvPr id="0" name="Picture 34" descr="http://www.3dtvwatcher.co.uk/wp-content/uploads/2011/03/bbc.jpg"/>
-                          <pic:cNvPicPr>
-                            <a:picLocks noChangeAspect="1" noChangeArrowheads="1"/>
-                          </pic:cNvPicPr>
-                        </pic:nvPicPr>
-                        <pic:blipFill>
-                          <a:blip r:embed="rId16" cstate="print"/>
-                          <a:srcRect/>
-                          <a:stretch>
-                            <a:fillRect/>
-                          </a:stretch>
-                        </pic:blipFill>
-                        <pic:spPr bwMode="auto">
-                          <a:xfrm>
-                            <a:off x="0" y="0"/>
-                            <a:ext cx="1304925" cy="857250"/>
-                          </a:xfrm>
-                          <a:prstGeom prst="rect">
-                            <a:avLst/>
-                          </a:prstGeom>
-                          <a:noFill/>
-                          <a:ln w="9525">
-                            <a:noFill/>
-                            <a:miter lim="800000"/>
-                            <a:headEnd/>
-                            <a:tailEnd/>
-                          </a:ln>
-                        </pic:spPr>
-                      </pic:pic>
-                    </a:graphicData>
-                  </a:graphic>
-                </wp:anchor>
-              </w:drawing>
-            </w:r>
-            <w:bookmarkEnd w:id="0"/>
-            <w:r>
-              <w:rPr>
-                <w:noProof/>
-                <w:lang w:val="en-GB" w:eastAsia="en-GB" w:bidi="ar-SA"/>
-              </w:rPr>
-              <w:drawing>
-                <wp:anchor distT="0" distB="0" distL="114300" distR="114300" simplePos="0" relativeHeight="251666432" behindDoc="0" locked="0" layoutInCell="1" allowOverlap="1" wp14:anchorId="6D508F73" wp14:editId="469C2AB5">
-                  <wp:simplePos x="0" y="0"/>
-                  <wp:positionH relativeFrom="column">
-                    <wp:posOffset>5457825</wp:posOffset>
-                  </wp:positionH>
-                  <wp:positionV relativeFrom="paragraph">
-                    <wp:posOffset>78740</wp:posOffset>
-                  </wp:positionV>
-                  <wp:extent cx="581025" cy="647700"/>
-                  <wp:effectExtent l="0" t="0" r="0" b="0"/>
-                  <wp:wrapNone/>
-                  <wp:docPr id="46" name="Picture 28" descr="http://www.cpsa.co.uk/userfiles/image/London%202012%20logo.jpg"/>
-                  <wp:cNvGraphicFramePr>
-                    <a:graphicFrameLocks xmlns:a="http://schemas.openxmlformats.org/drawingml/2006/main" noChangeAspect="1"/>
-                  </wp:cNvGraphicFramePr>
-                  <a:graphic xmlns:a="http://schemas.openxmlformats.org/drawingml/2006/main">
-                    <a:graphicData uri="http://schemas.openxmlformats.org/drawingml/2006/picture">
-                      <pic:pic xmlns:pic="http://schemas.openxmlformats.org/drawingml/2006/picture">
-                        <pic:nvPicPr>
-                          <pic:cNvPr id="0" name="Picture 28" descr="http://www.cpsa.co.uk/userfiles/image/London%202012%20logo.jpg"/>
-                          <pic:cNvPicPr>
-                            <a:picLocks noChangeAspect="1" noChangeArrowheads="1"/>
-                          </pic:cNvPicPr>
-                        </pic:nvPicPr>
-                        <pic:blipFill>
-                          <a:blip r:embed="rId17" cstate="print"/>
-                          <a:srcRect/>
-                          <a:stretch>
-                            <a:fillRect/>
-                          </a:stretch>
-                        </pic:blipFill>
-                        <pic:spPr bwMode="auto">
-                          <a:xfrm>
-                            <a:off x="0" y="0"/>
-                            <a:ext cx="581025" cy="647700"/>
-                          </a:xfrm>
-                          <a:prstGeom prst="rect">
-                            <a:avLst/>
-                          </a:prstGeom>
-                          <a:noFill/>
-                          <a:ln w="9525">
-                            <a:noFill/>
-                            <a:miter lim="800000"/>
-                            <a:headEnd/>
-                            <a:tailEnd/>
-                          </a:ln>
-                        </pic:spPr>
-                      </pic:pic>
-                    </a:graphicData>
-                  </a:graphic>
-                </wp:anchor>
-              </w:drawing>
-            </w:r>
-          </w:p>
-          <w:p>
-            <w:pPr>
-              <w:rPr>
-                <w:lang w:val="en-GB"/>
-              </w:rPr>
-            </w:pPr>
-            <w:r>
-              <w:rPr>
-                <w:noProof/>
-                <w:lang w:val="en-GB" w:eastAsia="en-GB" w:bidi="ar-SA"/>
-              </w:rPr>
-              <w:drawing>
-                <wp:anchor distT="0" distB="0" distL="114300" distR="114300" simplePos="0" relativeHeight="251657215" behindDoc="0" locked="0" layoutInCell="1" allowOverlap="1" wp14:anchorId="6DF7DE47" wp14:editId="591748CC">
-                  <wp:simplePos x="0" y="0"/>
-                  <wp:positionH relativeFrom="column">
-                    <wp:posOffset>3800475</wp:posOffset>
-                  </wp:positionH>
-                  <wp:positionV relativeFrom="paragraph">
-                    <wp:posOffset>7620</wp:posOffset>
-                  </wp:positionV>
-                  <wp:extent cx="981075" cy="635000"/>
-                  <wp:effectExtent l="0" t="0" r="0" b="0"/>
-                  <wp:wrapNone/>
-                  <wp:docPr id="5" name="Picture 5" descr="http://i303.photobucket.com/albums/nn156/Trusevich/audi-logo.png"/>
-                  <wp:cNvGraphicFramePr>
-                    <a:graphicFrameLocks xmlns:a="http://schemas.openxmlformats.org/drawingml/2006/main" noChangeAspect="1"/>
-                  </wp:cNvGraphicFramePr>
-                  <a:graphic xmlns:a="http://schemas.openxmlformats.org/drawingml/2006/main">
-                    <a:graphicData uri="http://schemas.openxmlformats.org/drawingml/2006/picture">
-                      <pic:pic xmlns:pic="http://schemas.openxmlformats.org/drawingml/2006/picture">
-                        <pic:nvPicPr>
-                          <pic:cNvPr id="0" name="Picture 7" descr="http://i303.photobucket.com/albums/nn156/Trusevich/audi-logo.png"/>
-                          <pic:cNvPicPr>
-                            <a:picLocks noChangeAspect="1" noChangeArrowheads="1"/>
-                          </pic:cNvPicPr>
-                        </pic:nvPicPr>
-                        <pic:blipFill>
-                          <a:blip r:embed="rId18" cstate="print">
-                            <a:extLst>
-                              <a:ext uri="{28A0092B-C50C-407E-A947-70E740481C1C}">
-                                <a14:useLocalDpi xmlns:a14="http://schemas.microsoft.com/office/drawing/2010/main" val="0"/>
-                              </a:ext>
-                            </a:extLst>
-                          </a:blip>
-                          <a:srcRect/>
-                          <a:stretch>
-                            <a:fillRect/>
-                          </a:stretch>
-                        </pic:blipFill>
-                        <pic:spPr bwMode="auto">
-                          <a:xfrm>
-                            <a:off x="0" y="0"/>
-                            <a:ext cx="981075" cy="635000"/>
-                          </a:xfrm>
-                          <a:prstGeom prst="rect">
-                            <a:avLst/>
-                          </a:prstGeom>
-                          <a:noFill/>
-                          <a:ln>
-                            <a:noFill/>
-                          </a:ln>
-                        </pic:spPr>
-                      </pic:pic>
-                    </a:graphicData>
-                  </a:graphic>
-                  <wp14:sizeRelH relativeFrom="page">
-                    <wp14:pctWidth>0</wp14:pctWidth>
-                  </wp14:sizeRelH>
-                  <wp14:sizeRelV relativeFrom="page">
-                    <wp14:pctHeight>0</wp14:pctHeight>
-                  </wp14:sizeRelV>
-                </wp:anchor>
-              </w:drawing>
-            </w:r>
-          </w:p>
-          <w:p>
-            <w:pPr>
-              <w:rPr>
-                <w:lang w:val="en-GB"/>
-              </w:rPr>
-            </w:pPr>
-          </w:p>
-          <w:p>
-            <w:pPr>
-              <w:rPr>
-                <w:lang w:val="en-GB"/>
-              </w:rPr>
-            </w:pPr>
-            <w:r>
-              <w:rPr>
-                <w:noProof/>
-                <w:lang w:val="en-GB" w:eastAsia="en-GB" w:bidi="ar-SA"/>
-              </w:rPr>
-              <w:drawing>
-                <wp:anchor distT="0" distB="0" distL="114300" distR="114300" simplePos="0" relativeHeight="251659264" behindDoc="0" locked="0" layoutInCell="1" allowOverlap="1" wp14:anchorId="3A6C5990" wp14:editId="69B4BC8E">
-                  <wp:simplePos x="0" y="0"/>
-                  <wp:positionH relativeFrom="column">
-                    <wp:posOffset>-161925</wp:posOffset>
-                  </wp:positionH>
-                  <wp:positionV relativeFrom="paragraph">
-                    <wp:posOffset>134620</wp:posOffset>
-                  </wp:positionV>
-                  <wp:extent cx="1981200" cy="476250"/>
-                  <wp:effectExtent l="0" t="0" r="0" b="0"/>
-                  <wp:wrapNone/>
-                  <wp:docPr id="38" name="Picture 16" descr="https://encrypted-tbn2.google.com/images?q=tbn:ANd9GcRcFRzEYIrBpzM3UO7A3DunNr30II8mCqfAM9HZjZLV9Kogn1LV"/>
-                  <wp:cNvGraphicFramePr>
-                    <a:graphicFrameLocks xmlns:a="http://schemas.openxmlformats.org/drawingml/2006/main" noChangeAspect="1"/>
-                  </wp:cNvGraphicFramePr>
-                  <a:graphic xmlns:a="http://schemas.openxmlformats.org/drawingml/2006/main">
-                    <a:graphicData uri="http://schemas.openxmlformats.org/drawingml/2006/picture">
-                      <pic:pic xmlns:pic="http://schemas.openxmlformats.org/drawingml/2006/picture">
-                        <pic:nvPicPr>
-                          <pic:cNvPr id="0" name="Picture 16" descr="https://encrypted-tbn2.google.com/images?q=tbn:ANd9GcRcFRzEYIrBpzM3UO7A3DunNr30II8mCqfAM9HZjZLV9Kogn1LV"/>
-                          <pic:cNvPicPr>
-                            <a:picLocks noChangeAspect="1" noChangeArrowheads="1"/>
-                          </pic:cNvPicPr>
-                        </pic:nvPicPr>
-                        <pic:blipFill>
-                          <a:blip r:embed="rId19" cstate="print"/>
-                          <a:srcRect/>
-                          <a:stretch>
-                            <a:fillRect/>
-                          </a:stretch>
-                        </pic:blipFill>
-                        <pic:spPr bwMode="auto">
-                          <a:xfrm>
-                            <a:off x="0" y="0"/>
-                            <a:ext cx="1981200" cy="476250"/>
-                          </a:xfrm>
-                          <a:prstGeom prst="rect">
-                            <a:avLst/>
-                          </a:prstGeom>
-                          <a:noFill/>
-                          <a:ln w="9525">
-                            <a:noFill/>
-                            <a:miter lim="800000"/>
-                            <a:headEnd/>
-                            <a:tailEnd/>
-                          </a:ln>
-                        </pic:spPr>
-                      </pic:pic>
-                    </a:graphicData>
-                  </a:graphic>
-                </wp:anchor>
-              </w:drawing>
-            </w:r>
-          </w:p>
-          <w:p>
-            <w:pPr>
-              <w:rPr>
-                <w:lang w:val="en-GB"/>
-              </w:rPr>
-            </w:pPr>
-            <w:r>
-              <w:rPr>
-                <w:noProof/>
-                <w:lang w:val="en-GB" w:eastAsia="en-GB" w:bidi="ar-SA"/>
-              </w:rPr>
-              <w:drawing>
-                <wp:anchor distT="0" distB="0" distL="114300" distR="114300" simplePos="0" relativeHeight="251671552" behindDoc="0" locked="0" layoutInCell="1" allowOverlap="1" wp14:anchorId="646CE127" wp14:editId="40067EBE">
-                  <wp:simplePos x="0" y="0"/>
-                  <wp:positionH relativeFrom="column">
-                    <wp:posOffset>4705350</wp:posOffset>
-                  </wp:positionH>
-                  <wp:positionV relativeFrom="paragraph">
-                    <wp:posOffset>6985</wp:posOffset>
-                  </wp:positionV>
-                  <wp:extent cx="428625" cy="428625"/>
-                  <wp:effectExtent l="0" t="0" r="0" b="0"/>
-                  <wp:wrapNone/>
-                  <wp:docPr id="55" name="Picture 46" descr="http://www.emarketing-co-operation.fr/wp-content/uploads/2009/09/m6.gif"/>
-                  <wp:cNvGraphicFramePr>
-                    <a:graphicFrameLocks xmlns:a="http://schemas.openxmlformats.org/drawingml/2006/main" noChangeAspect="1"/>
-                  </wp:cNvGraphicFramePr>
-                  <a:graphic xmlns:a="http://schemas.openxmlformats.org/drawingml/2006/main">
-                    <a:graphicData uri="http://schemas.openxmlformats.org/drawingml/2006/picture">
-                      <pic:pic xmlns:pic="http://schemas.openxmlformats.org/drawingml/2006/picture">
-                        <pic:nvPicPr>
-                          <pic:cNvPr id="0" name="Picture 46" descr="http://www.emarketing-co-operation.fr/wp-content/uploads/2009/09/m6.gif"/>
-                          <pic:cNvPicPr>
-                            <a:picLocks noChangeAspect="1" noChangeArrowheads="1"/>
-                          </pic:cNvPicPr>
-                        </pic:nvPicPr>
-                        <pic:blipFill>
-                          <a:blip r:embed="rId20" cstate="print"/>
-                          <a:srcRect/>
-                          <a:stretch>
-                            <a:fillRect/>
-                          </a:stretch>
-                        </pic:blipFill>
-                        <pic:spPr bwMode="auto">
-                          <a:xfrm>
-                            <a:off x="0" y="0"/>
-                            <a:ext cx="428625" cy="428625"/>
-                          </a:xfrm>
-                          <a:prstGeom prst="rect">
-                            <a:avLst/>
-                          </a:prstGeom>
-                          <a:noFill/>
-                          <a:ln w="9525">
-                            <a:noFill/>
-                            <a:miter lim="800000"/>
-                            <a:headEnd/>
-                            <a:tailEnd/>
-                          </a:ln>
-                        </pic:spPr>
-                      </pic:pic>
-                    </a:graphicData>
-                  </a:graphic>
-                </wp:anchor>
-              </w:drawing>
-            </w:r>
-            <w:r>
-              <w:rPr>
-                <w:noProof/>
-                <w:lang w:val="en-GB" w:eastAsia="en-GB" w:bidi="ar-SA"/>
-              </w:rPr>
-              <w:drawing>
-                <wp:anchor distT="0" distB="0" distL="114300" distR="114300" simplePos="0" relativeHeight="251669504" behindDoc="0" locked="0" layoutInCell="1" allowOverlap="1" wp14:anchorId="59D7FB23" wp14:editId="4DCA495A">
-                  <wp:simplePos x="0" y="0"/>
-                  <wp:positionH relativeFrom="column">
-                    <wp:posOffset>2943225</wp:posOffset>
-                  </wp:positionH>
-                  <wp:positionV relativeFrom="paragraph">
-                    <wp:posOffset>13335</wp:posOffset>
-                  </wp:positionV>
-                  <wp:extent cx="1036955" cy="571500"/>
-                  <wp:effectExtent l="0" t="0" r="0" b="0"/>
-                  <wp:wrapNone/>
-                  <wp:docPr id="53" name="Picture 40" descr="https://encrypted-tbn0.google.com/images?q=tbn:ANd9GcR7LeeFRvjZZmpzYpu2L9G3OKEBUfZOQk0ZocAs0jBq2w1IQEB6"/>
-                  <wp:cNvGraphicFramePr>
-                    <a:graphicFrameLocks xmlns:a="http://schemas.openxmlformats.org/drawingml/2006/main" noChangeAspect="1"/>
-                  </wp:cNvGraphicFramePr>
-                  <a:graphic xmlns:a="http://schemas.openxmlformats.org/drawingml/2006/main">
-                    <a:graphicData uri="http://schemas.openxmlformats.org/drawingml/2006/picture">
-                      <pic:pic xmlns:pic="http://schemas.openxmlformats.org/drawingml/2006/picture">
-                        <pic:nvPicPr>
-                          <pic:cNvPr id="0" name="Picture 40" descr="https://encrypted-tbn0.google.com/images?q=tbn:ANd9GcR7LeeFRvjZZmpzYpu2L9G3OKEBUfZOQk0ZocAs0jBq2w1IQEB6"/>
-                          <pic:cNvPicPr>
-                            <a:picLocks noChangeAspect="1" noChangeArrowheads="1"/>
-                          </pic:cNvPicPr>
-                        </pic:nvPicPr>
-                        <pic:blipFill>
-                          <a:blip r:embed="rId21" cstate="print"/>
-                          <a:srcRect/>
-                          <a:stretch>
-                            <a:fillRect/>
-                          </a:stretch>
-                        </pic:blipFill>
-                        <pic:spPr bwMode="auto">
-                          <a:xfrm>
-                            <a:off x="0" y="0"/>
-                            <a:ext cx="1036955" cy="571500"/>
-                          </a:xfrm>
-                          <a:prstGeom prst="rect">
-                            <a:avLst/>
-                          </a:prstGeom>
-                          <a:noFill/>
-                          <a:ln w="9525">
-                            <a:noFill/>
-                            <a:miter lim="800000"/>
-                            <a:headEnd/>
-                            <a:tailEnd/>
-                          </a:ln>
-                        </pic:spPr>
-                      </pic:pic>
-                    </a:graphicData>
-                  </a:graphic>
-                  <wp14:sizeRelH relativeFrom="margin">
-                    <wp14:pctWidth>0</wp14:pctWidth>
-                  </wp14:sizeRelH>
-                  <wp14:sizeRelV relativeFrom="margin">
-                    <wp14:pctHeight>0</wp14:pctHeight>
-                  </wp14:sizeRelV>
-                </wp:anchor>
-              </w:drawing>
-            </w:r>
-          </w:p>
-          <w:p>
-            <w:pPr>
-              <w:rPr>
-                <w:lang w:val="en-GB"/>
-              </w:rPr>
-            </w:pPr>
-          </w:p>
-          <w:p>
-            <w:pPr>
-              <w:rPr>
-                <w:lang w:val="en-GB"/>
-              </w:rPr>
-            </w:pPr>
-            <w:r>
-              <w:rPr>
-                <w:noProof/>
-                <w:lang w:val="en-GB" w:eastAsia="en-GB" w:bidi="ar-SA"/>
-              </w:rPr>
-              <w:drawing>
-                <wp:anchor distT="0" distB="0" distL="114300" distR="114300" simplePos="0" relativeHeight="251670528" behindDoc="0" locked="0" layoutInCell="1" allowOverlap="1" wp14:anchorId="78EDAA50" wp14:editId="50ABAA49">
-                  <wp:simplePos x="0" y="0"/>
-                  <wp:positionH relativeFrom="column">
-                    <wp:posOffset>5461000</wp:posOffset>
-                  </wp:positionH>
-                  <wp:positionV relativeFrom="paragraph">
-                    <wp:posOffset>114935</wp:posOffset>
-                  </wp:positionV>
-                  <wp:extent cx="623570" cy="590550"/>
-                  <wp:effectExtent l="0" t="0" r="0" b="0"/>
-                  <wp:wrapNone/>
-                  <wp:docPr id="54" name="Picture 43" descr="https://encrypted-tbn3.google.com/images?q=tbn:ANd9GcSqkEvWPGciGeADPc1WiYzqlX_UVyAMgMeFvwC2xYSpgxN1_Q6d"/>
-                  <wp:cNvGraphicFramePr>
-                    <a:graphicFrameLocks xmlns:a="http://schemas.openxmlformats.org/drawingml/2006/main" noChangeAspect="1"/>
-                  </wp:cNvGraphicFramePr>
-                  <a:graphic xmlns:a="http://schemas.openxmlformats.org/drawingml/2006/main">
-                    <a:graphicData uri="http://schemas.openxmlformats.org/drawingml/2006/picture">
-                      <pic:pic xmlns:pic="http://schemas.openxmlformats.org/drawingml/2006/picture">
-                        <pic:nvPicPr>
-                          <pic:cNvPr id="0" name="Picture 43" descr="https://encrypted-tbn3.google.com/images?q=tbn:ANd9GcSqkEvWPGciGeADPc1WiYzqlX_UVyAMgMeFvwC2xYSpgxN1_Q6d"/>
-                          <pic:cNvPicPr>
-                            <a:picLocks noChangeAspect="1" noChangeArrowheads="1"/>
-                          </pic:cNvPicPr>
-                        </pic:nvPicPr>
-                        <pic:blipFill>
-                          <a:blip r:embed="rId22" cstate="print"/>
-                          <a:srcRect/>
-                          <a:stretch>
-                            <a:fillRect/>
-                          </a:stretch>
-                        </pic:blipFill>
-                        <pic:spPr bwMode="auto">
-                          <a:xfrm>
-                            <a:off x="0" y="0"/>
-                            <a:ext cx="623570" cy="590550"/>
-                          </a:xfrm>
-                          <a:prstGeom prst="rect">
-                            <a:avLst/>
-                          </a:prstGeom>
-                          <a:noFill/>
-                          <a:ln w="9525">
-                            <a:noFill/>
-                            <a:miter lim="800000"/>
-                            <a:headEnd/>
-                            <a:tailEnd/>
-                          </a:ln>
-                        </pic:spPr>
-                      </pic:pic>
-                    </a:graphicData>
-                  </a:graphic>
-                </wp:anchor>
-              </w:drawing>
-            </w:r>
-            <w:r>
-              <w:rPr>
-                <w:noProof/>
-                <w:lang w:val="en-GB" w:eastAsia="en-GB" w:bidi="ar-SA"/>
-              </w:rPr>
-              <w:drawing>
-                <wp:anchor distT="0" distB="0" distL="114300" distR="114300" simplePos="0" relativeHeight="251675648" behindDoc="0" locked="0" layoutInCell="1" allowOverlap="1" wp14:anchorId="688169AD" wp14:editId="47BFF32E">
-                  <wp:simplePos x="0" y="0"/>
-                  <wp:positionH relativeFrom="column">
-                    <wp:posOffset>2114550</wp:posOffset>
-                  </wp:positionH>
-                  <wp:positionV relativeFrom="paragraph">
-                    <wp:posOffset>23495</wp:posOffset>
-                  </wp:positionV>
-                  <wp:extent cx="667385" cy="685800"/>
-                  <wp:effectExtent l="0" t="0" r="0" b="0"/>
-                  <wp:wrapNone/>
-                  <wp:docPr id="3" name="Picture 3" descr="http://www.thedrum.co.uk/uploads/news/old/22914/master.6_volkswagen.jpg"/>
-                  <wp:cNvGraphicFramePr>
-                    <a:graphicFrameLocks xmlns:a="http://schemas.openxmlformats.org/drawingml/2006/main" noChangeAspect="1"/>
-                  </wp:cNvGraphicFramePr>
-                  <a:graphic xmlns:a="http://schemas.openxmlformats.org/drawingml/2006/main">
-                    <a:graphicData uri="http://schemas.openxmlformats.org/drawingml/2006/picture">
-                      <pic:pic xmlns:pic="http://schemas.openxmlformats.org/drawingml/2006/picture">
-                        <pic:nvPicPr>
-                          <pic:cNvPr id="0" name="Picture 5" descr="http://www.thedrum.co.uk/uploads/news/old/22914/master.6_volkswagen.jpg"/>
-                          <pic:cNvPicPr>
-                            <a:picLocks noChangeAspect="1" noChangeArrowheads="1"/>
-                          </pic:cNvPicPr>
-                        </pic:nvPicPr>
-                        <pic:blipFill>
-                          <a:blip r:embed="rId23" cstate="print">
-                            <a:extLst>
-                              <a:ext uri="{28A0092B-C50C-407E-A947-70E740481C1C}">
-                                <a14:useLocalDpi xmlns:a14="http://schemas.microsoft.com/office/drawing/2010/main" val="0"/>
-                              </a:ext>
-                            </a:extLst>
-                          </a:blip>
-                          <a:srcRect/>
-                          <a:stretch>
-                            <a:fillRect/>
-                          </a:stretch>
-                        </pic:blipFill>
-                        <pic:spPr bwMode="auto">
-                          <a:xfrm>
-                            <a:off x="0" y="0"/>
-                            <a:ext cx="667385" cy="685800"/>
-                          </a:xfrm>
-                          <a:prstGeom prst="rect">
-                            <a:avLst/>
-                          </a:prstGeom>
-                          <a:noFill/>
-                          <a:ln>
-                            <a:noFill/>
-                          </a:ln>
-                        </pic:spPr>
-                      </pic:pic>
-                    </a:graphicData>
-                  </a:graphic>
-                  <wp14:sizeRelH relativeFrom="page">
-                    <wp14:pctWidth>0</wp14:pctWidth>
-                  </wp14:sizeRelH>
-                  <wp14:sizeRelV relativeFrom="page">
-                    <wp14:pctHeight>0</wp14:pctHeight>
-                  </wp14:sizeRelV>
-                </wp:anchor>
-              </w:drawing>
-            </w:r>
-            <w:r>
-              <w:rPr>
-                <w:noProof/>
-                <w:lang w:val="en-GB" w:eastAsia="en-GB" w:bidi="ar-SA"/>
-              </w:rPr>
-              <w:drawing>
-                <wp:anchor distT="0" distB="0" distL="114300" distR="114300" simplePos="0" relativeHeight="251665408" behindDoc="0" locked="0" layoutInCell="1" allowOverlap="1" wp14:anchorId="29E103AE" wp14:editId="3856E721">
-                  <wp:simplePos x="0" y="0"/>
-                  <wp:positionH relativeFrom="column">
-                    <wp:posOffset>3257550</wp:posOffset>
-                  </wp:positionH>
-                  <wp:positionV relativeFrom="paragraph">
-                    <wp:posOffset>22225</wp:posOffset>
-                  </wp:positionV>
-                  <wp:extent cx="2000250" cy="885825"/>
-                  <wp:effectExtent l="0" t="0" r="0" b="0"/>
-                  <wp:wrapNone/>
-                  <wp:docPr id="47" name="Picture 13" descr="http://www.parliament-of-enterprises.eu/upload/Copy%20of%20europarltv%20logo.JPG"/>
-                  <wp:cNvGraphicFramePr>
-                    <a:graphicFrameLocks xmlns:a="http://schemas.openxmlformats.org/drawingml/2006/main" noChangeAspect="1"/>
-                  </wp:cNvGraphicFramePr>
-                  <a:graphic xmlns:a="http://schemas.openxmlformats.org/drawingml/2006/main">
-                    <a:graphicData uri="http://schemas.openxmlformats.org/drawingml/2006/picture">
-                      <pic:pic xmlns:pic="http://schemas.openxmlformats.org/drawingml/2006/picture">
-                        <pic:nvPicPr>
-                          <pic:cNvPr id="0" name="Picture 13" descr="http://www.parliament-of-enterprises.eu/upload/Copy%20of%20europarltv%20logo.JPG"/>
-                          <pic:cNvPicPr>
-                            <a:picLocks noChangeAspect="1" noChangeArrowheads="1"/>
-                          </pic:cNvPicPr>
-                        </pic:nvPicPr>
-                        <pic:blipFill>
-                          <a:blip r:embed="rId24" cstate="print"/>
-                          <a:srcRect/>
-                          <a:stretch>
-                            <a:fillRect/>
-                          </a:stretch>
-                        </pic:blipFill>
-                        <pic:spPr bwMode="auto">
-                          <a:xfrm>
-                            <a:off x="0" y="0"/>
-                            <a:ext cx="2000250" cy="885825"/>
-                          </a:xfrm>
-                          <a:prstGeom prst="rect">
-                            <a:avLst/>
-                          </a:prstGeom>
-                          <a:noFill/>
-                          <a:ln w="9525">
-                            <a:noFill/>
-                            <a:miter lim="800000"/>
-                            <a:headEnd/>
-                            <a:tailEnd/>
-                          </a:ln>
-                        </pic:spPr>
-                      </pic:pic>
-                    </a:graphicData>
-                  </a:graphic>
-                </wp:anchor>
-              </w:drawing>
-            </w:r>
-            <w:r>
-              <w:rPr>
-                <w:noProof/>
-                <w:lang w:val="en-GB" w:eastAsia="en-GB" w:bidi="ar-SA"/>
-              </w:rPr>
-              <w:drawing>
-                <wp:anchor distT="0" distB="0" distL="114300" distR="114300" simplePos="0" relativeHeight="251662336" behindDoc="0" locked="0" layoutInCell="1" allowOverlap="1" wp14:anchorId="35AFA77C" wp14:editId="2EB91CE2">
+                <wp:anchor distT="0" distB="0" distL="114300" distR="114300" simplePos="0" relativeHeight="251662336" behindDoc="0" locked="0" layoutInCell="1" allowOverlap="1">
                   <wp:simplePos x="0" y="0"/>
                   <wp:positionH relativeFrom="column">
                     <wp:posOffset>-4095750</wp:posOffset>
@@ -3139,7 +2145,7 @@
                           </pic:cNvPicPr>
                         </pic:nvPicPr>
                         <pic:blipFill>
-                          <a:blip r:embed="rId25" cstate="print"/>
+                          <a:blip r:embed="rId10" cstate="print"/>
                           <a:srcRect/>
                           <a:stretch>
                             <a:fillRect/>
@@ -3172,24 +2178,47 @@
       </w:tr>
     </w:tbl>
     <w:p>
+      <w:pPr>
+        <w:pStyle w:val="ListParagraph"/>
+        <w:numPr>
+          <w:ilvl w:val="0"/>
+          <w:numId w:val="1"/>
+        </w:numPr>
+        <w:sectPr>
+          <w:pgSz w:w="11906" w:h="16838"/>
+          <w:pgMar w:top="1440" w:right="1440" w:bottom="1440" w:left="1440" w:header="708" w:footer="708" w:gutter="0"/>
+          <w:cols w:space="708"/>
+          <w:docGrid w:linePitch="360"/>
+        </w:sectPr>
+      </w:pPr>
+    </w:p>
+    <w:p>
+      <w:pPr>
+        <w:pStyle w:val="ListParagraph"/>
+        <w:numPr>
+          <w:ilvl w:val="0"/>
+          <w:numId w:val="1"/>
+        </w:numPr>
+      </w:pPr>
       <w:r>
         <w:rPr>
           <w:noProof/>
           <w:lang w:val="en-GB" w:eastAsia="en-GB" w:bidi="ar-SA"/>
         </w:rPr>
+        <w:lastRenderedPageBreak/>
         <w:drawing>
-          <wp:anchor distT="0" distB="0" distL="114300" distR="114300" simplePos="0" relativeHeight="251661312" behindDoc="0" locked="0" layoutInCell="1" allowOverlap="1">
+          <wp:anchor distT="0" distB="0" distL="114300" distR="114300" simplePos="0" relativeHeight="251663360" behindDoc="0" locked="0" layoutInCell="1" allowOverlap="1">
             <wp:simplePos x="0" y="0"/>
             <wp:positionH relativeFrom="column">
-              <wp:posOffset>-104775</wp:posOffset>
+              <wp:posOffset>28575</wp:posOffset>
             </wp:positionH>
             <wp:positionV relativeFrom="paragraph">
-              <wp:posOffset>12065</wp:posOffset>
+              <wp:posOffset>29845</wp:posOffset>
             </wp:positionV>
-            <wp:extent cx="1609725" cy="506730"/>
-            <wp:effectExtent l="19050" t="0" r="9525" b="0"/>
+            <wp:extent cx="5731510" cy="2171700"/>
+            <wp:effectExtent l="19050" t="0" r="2540" b="0"/>
             <wp:wrapNone/>
-            <wp:docPr id="31" name="Picture 22" descr="http://www.ukconsultantcardiologist.co.uk/images/logobse.gif"/>
+            <wp:docPr id="2" name="Picture 1" descr="clients-composite.jpg"/>
             <wp:cNvGraphicFramePr>
               <a:graphicFrameLocks xmlns:a="http://schemas.openxmlformats.org/drawingml/2006/main" noChangeAspect="1"/>
             </wp:cNvGraphicFramePr>
@@ -3197,33 +2226,23 @@
               <a:graphicData uri="http://schemas.openxmlformats.org/drawingml/2006/picture">
                 <pic:pic xmlns:pic="http://schemas.openxmlformats.org/drawingml/2006/picture">
                   <pic:nvPicPr>
-                    <pic:cNvPr id="0" name="Picture 22" descr="http://www.ukconsultantcardiologist.co.uk/images/logobse.gif"/>
-                    <pic:cNvPicPr>
-                      <a:picLocks noChangeAspect="1" noChangeArrowheads="1"/>
-                    </pic:cNvPicPr>
+                    <pic:cNvPr id="0" name="clients-composite.jpg"/>
+                    <pic:cNvPicPr/>
                   </pic:nvPicPr>
                   <pic:blipFill>
-                    <a:blip r:embed="rId26" cstate="print"/>
-                    <a:srcRect/>
+                    <a:blip r:embed="rId11" cstate="print"/>
                     <a:stretch>
                       <a:fillRect/>
                     </a:stretch>
                   </pic:blipFill>
-                  <pic:spPr bwMode="auto">
+                  <pic:spPr>
                     <a:xfrm>
                       <a:off x="0" y="0"/>
-                      <a:ext cx="1609725" cy="506730"/>
+                      <a:ext cx="5731510" cy="2171700"/>
                     </a:xfrm>
                     <a:prstGeom prst="rect">
                       <a:avLst/>
                     </a:prstGeom>
-                    <a:noFill/>
-                    <a:ln w="9525">
-                      <a:noFill/>
-                      <a:miter lim="800000"/>
-                      <a:headEnd/>
-                      <a:tailEnd/>
-                    </a:ln>
                   </pic:spPr>
                 </pic:pic>
               </a:graphicData>
@@ -3231,8 +2250,267 @@
           </wp:anchor>
         </w:drawing>
       </w:r>
+      <w:r>
+        <w:t>HBO</w:t>
+      </w:r>
+    </w:p>
+    <w:p>
+      <w:pPr>
+        <w:pStyle w:val="ListParagraph"/>
+        <w:numPr>
+          <w:ilvl w:val="0"/>
+          <w:numId w:val="1"/>
+        </w:numPr>
+      </w:pPr>
+      <w:r>
+        <w:t>GSK (GlaxoSmithKline)</w:t>
+      </w:r>
+    </w:p>
+    <w:p>
+      <w:pPr>
+        <w:pStyle w:val="ListParagraph"/>
+        <w:numPr>
+          <w:ilvl w:val="0"/>
+          <w:numId w:val="1"/>
+        </w:numPr>
+      </w:pPr>
+      <w:r>
+        <w:t>Universal Music Group</w:t>
+      </w:r>
+    </w:p>
+    <w:p>
+      <w:pPr>
+        <w:pStyle w:val="ListParagraph"/>
+        <w:numPr>
+          <w:ilvl w:val="0"/>
+          <w:numId w:val="1"/>
+        </w:numPr>
+      </w:pPr>
+      <w:r>
+        <w:t>BAFTA</w:t>
+      </w:r>
+    </w:p>
+    <w:p>
+      <w:pPr>
+        <w:pStyle w:val="ListParagraph"/>
+        <w:numPr>
+          <w:ilvl w:val="0"/>
+          <w:numId w:val="1"/>
+        </w:numPr>
+      </w:pPr>
+      <w:r>
+        <w:t>BBC</w:t>
+      </w:r>
+    </w:p>
+    <w:p>
+      <w:pPr>
+        <w:pStyle w:val="ListParagraph"/>
+        <w:numPr>
+          <w:ilvl w:val="0"/>
+          <w:numId w:val="1"/>
+        </w:numPr>
+      </w:pPr>
+      <w:r>
+        <w:t>Audi</w:t>
+      </w:r>
+    </w:p>
+    <w:p>
+      <w:pPr>
+        <w:pStyle w:val="ListParagraph"/>
+        <w:numPr>
+          <w:ilvl w:val="0"/>
+          <w:numId w:val="1"/>
+        </w:numPr>
+      </w:pPr>
+      <w:r>
+        <w:t xml:space="preserve">London </w:t>
+      </w:r>
+      <w:proofErr w:type="spellStart"/>
+      <w:r>
+        <w:t>Organising</w:t>
+      </w:r>
+      <w:proofErr w:type="spellEnd"/>
+      <w:r>
+        <w:t xml:space="preserve"> Committee of the Olympic Games</w:t>
+      </w:r>
+      <w:r>
+        <w:t xml:space="preserve"> </w:t>
+      </w:r>
+    </w:p>
+    <w:p>
+      <w:pPr>
+        <w:pStyle w:val="ListParagraph"/>
+        <w:numPr>
+          <w:ilvl w:val="0"/>
+          <w:numId w:val="1"/>
+        </w:numPr>
+      </w:pPr>
+      <w:r>
+        <w:t>Microsoft</w:t>
+      </w:r>
+    </w:p>
+    <w:p>
+      <w:pPr>
+        <w:pStyle w:val="ListParagraph"/>
+        <w:numPr>
+          <w:ilvl w:val="0"/>
+          <w:numId w:val="1"/>
+        </w:numPr>
+      </w:pPr>
+      <w:r>
+        <w:t>Royal College of Radiologists</w:t>
+      </w:r>
+    </w:p>
+    <w:p>
+      <w:pPr>
+        <w:pStyle w:val="ListParagraph"/>
+        <w:numPr>
+          <w:ilvl w:val="0"/>
+          <w:numId w:val="1"/>
+        </w:numPr>
+      </w:pPr>
+      <w:r>
+        <w:lastRenderedPageBreak/>
+        <w:t>NHS</w:t>
+      </w:r>
+    </w:p>
+    <w:p>
+      <w:pPr>
+        <w:pStyle w:val="ListParagraph"/>
+        <w:numPr>
+          <w:ilvl w:val="0"/>
+          <w:numId w:val="1"/>
+        </w:numPr>
+      </w:pPr>
+      <w:r>
+        <w:t>British Society of Echocardiography</w:t>
+      </w:r>
+    </w:p>
+    <w:p>
+      <w:pPr>
+        <w:pStyle w:val="ListParagraph"/>
+        <w:numPr>
+          <w:ilvl w:val="0"/>
+          <w:numId w:val="1"/>
+        </w:numPr>
+      </w:pPr>
+      <w:r>
+        <w:t>Volkswagen</w:t>
+      </w:r>
+    </w:p>
+    <w:p>
+      <w:pPr>
+        <w:pStyle w:val="ListParagraph"/>
+        <w:numPr>
+          <w:ilvl w:val="0"/>
+          <w:numId w:val="1"/>
+        </w:numPr>
+      </w:pPr>
+      <w:proofErr w:type="spellStart"/>
+      <w:r>
+        <w:t>Antena</w:t>
+      </w:r>
+      <w:proofErr w:type="spellEnd"/>
+      <w:r>
+        <w:t xml:space="preserve"> 3</w:t>
+      </w:r>
+    </w:p>
+    <w:p>
+      <w:pPr>
+        <w:pStyle w:val="ListParagraph"/>
+        <w:numPr>
+          <w:ilvl w:val="0"/>
+          <w:numId w:val="1"/>
+        </w:numPr>
+      </w:pPr>
+      <w:r>
+        <w:t>M6</w:t>
+      </w:r>
+    </w:p>
+    <w:p>
+      <w:pPr>
+        <w:pStyle w:val="ListParagraph"/>
+        <w:numPr>
+          <w:ilvl w:val="0"/>
+          <w:numId w:val="1"/>
+        </w:numPr>
+      </w:pPr>
+      <w:r>
+        <w:t>European Parliament</w:t>
+      </w:r>
+    </w:p>
+    <w:p>
+      <w:pPr>
+        <w:pStyle w:val="ListParagraph"/>
+        <w:numPr>
+          <w:ilvl w:val="0"/>
+          <w:numId w:val="1"/>
+        </w:numPr>
+      </w:pPr>
+      <w:r>
+        <w:t>Number 10</w:t>
+      </w:r>
+    </w:p>
+    <w:p>
+      <w:pPr>
+        <w:pStyle w:val="ListParagraph"/>
+        <w:numPr>
+          <w:ilvl w:val="0"/>
+          <w:numId w:val="1"/>
+        </w:numPr>
+      </w:pPr>
+      <w:r>
+        <w:t>UK Parliament</w:t>
+      </w:r>
+    </w:p>
+    <w:p>
+      <w:pPr>
+        <w:pStyle w:val="ListParagraph"/>
+        <w:numPr>
+          <w:ilvl w:val="0"/>
+          <w:numId w:val="1"/>
+        </w:numPr>
+      </w:pPr>
+      <w:r>
+        <w:t>XBOX Live (Microsoft Lakeview Project)</w:t>
+      </w:r>
+    </w:p>
+    <w:p>
+      <w:pPr>
+        <w:pStyle w:val="ListParagraph"/>
+        <w:numPr>
+          <w:ilvl w:val="0"/>
+          <w:numId w:val="1"/>
+        </w:numPr>
+      </w:pPr>
+      <w:r>
+        <w:t>Inlet Technologies</w:t>
+      </w:r>
+    </w:p>
+    <w:p>
+      <w:pPr>
+        <w:pStyle w:val="ListParagraph"/>
+        <w:sectPr>
+          <w:type w:val="continuous"/>
+          <w:pgSz w:w="11906" w:h="16838"/>
+          <w:pgMar w:top="1440" w:right="1440" w:bottom="1440" w:left="1440" w:header="708" w:footer="708" w:gutter="0"/>
+          <w:cols w:num="2" w:space="708"/>
+          <w:docGrid w:linePitch="360"/>
+        </w:sectPr>
+      </w:pPr>
+    </w:p>
+    <w:p>
+      <w:pPr>
+        <w:pStyle w:val="ListParagraph"/>
+      </w:pPr>
+    </w:p>
+    <w:p>
+      <w:r>
+        <w:t xml:space="preserve"> </w:t>
+      </w:r>
     </w:p>
     <w:sectPr>
+      <w:type w:val="continuous"/>
       <w:pgSz w:w="11906" w:h="16838"/>
       <w:pgMar w:top="1440" w:right="1440" w:bottom="1440" w:left="1440" w:header="708" w:footer="708" w:gutter="0"/>
       <w:cols w:space="708"/>
@@ -3243,11 +2521,11 @@
 </file>
 
 <file path=word/numbering.xml><?xml version="1.0" encoding="utf-8"?>
-<w:numbering xmlns:wpc="http://schemas.microsoft.com/office/word/2010/wordprocessingCanvas" xmlns:mc="http://schemas.openxmlformats.org/markup-compatibility/2006" xmlns:o="urn:schemas-microsoft-com:office:office" xmlns:r="http://schemas.openxmlformats.org/officeDocument/2006/relationships" xmlns:m="http://schemas.openxmlformats.org/officeDocument/2006/math" xmlns:v="urn:schemas-microsoft-com:vml" xmlns:wp14="http://schemas.microsoft.com/office/word/2010/wordprocessingDrawing" xmlns:wp="http://schemas.openxmlformats.org/drawingml/2006/wordprocessingDrawing" xmlns:w10="urn:schemas-microsoft-com:office:word" xmlns:w="http://schemas.openxmlformats.org/wordprocessingml/2006/main" xmlns:w14="http://schemas.microsoft.com/office/word/2010/wordml" xmlns:wpg="http://schemas.microsoft.com/office/word/2010/wordprocessingGroup" xmlns:wpi="http://schemas.microsoft.com/office/word/2010/wordprocessingInk" xmlns:wne="http://schemas.microsoft.com/office/word/2006/wordml" xmlns:wps="http://schemas.microsoft.com/office/word/2010/wordprocessingShape" mc:Ignorable="w14 wp14">
+<w:numbering xmlns:ve="http://schemas.openxmlformats.org/markup-compatibility/2006" xmlns:o="urn:schemas-microsoft-com:office:office" xmlns:r="http://schemas.openxmlformats.org/officeDocument/2006/relationships" xmlns:m="http://schemas.openxmlformats.org/officeDocument/2006/math" xmlns:v="urn:schemas-microsoft-com:vml" xmlns:wp="http://schemas.openxmlformats.org/drawingml/2006/wordprocessingDrawing" xmlns:w10="urn:schemas-microsoft-com:office:word" xmlns:w="http://schemas.openxmlformats.org/wordprocessingml/2006/main" xmlns:wne="http://schemas.microsoft.com/office/word/2006/wordml">
   <w:abstractNum w:abstractNumId="0">
     <w:nsid w:val="6ED8142D"/>
     <w:multiLevelType w:val="hybridMultilevel"/>
-    <w:tmpl w:val="22E402F8"/>
+    <w:tmpl w:val="1560651E"/>
     <w:lvl w:ilvl="0" w:tplc="08090001">
       <w:start w:val="1"/>
       <w:numFmt w:val="bullet"/>
@@ -3364,7 +2642,7 @@
 </file>
 
 <file path=word/styles.xml><?xml version="1.0" encoding="utf-8"?>
-<w:styles xmlns:mc="http://schemas.openxmlformats.org/markup-compatibility/2006" xmlns:r="http://schemas.openxmlformats.org/officeDocument/2006/relationships" xmlns:w="http://schemas.openxmlformats.org/wordprocessingml/2006/main" xmlns:w14="http://schemas.microsoft.com/office/word/2010/wordml" mc:Ignorable="w14">
+<w:styles xmlns:r="http://schemas.openxmlformats.org/officeDocument/2006/relationships" xmlns:w="http://schemas.openxmlformats.org/wordprocessingml/2006/main">
   <w:docDefaults>
     <w:rPrDefault>
       <w:rPr>
@@ -3761,6 +3039,7 @@
     <w:uiPriority w:val="99"/>
     <w:semiHidden/>
     <w:unhideWhenUsed/>
+    <w:qFormat/>
     <w:tblPr>
       <w:tblInd w:w="0" w:type="dxa"/>
       <w:tblCellMar>

</xml_diff>